<commit_message>
Finale Version der Erarbeitungs-/Reflexionsphase
Es ist der Stand mit dem die Abgabe passiert.
</commit_message>
<xml_diff>
--- a/documentation/Erarbeitungs_Reflexionsphase _Opacak_Ilija.docx
+++ b/documentation/Erarbeitungs_Reflexionsphase _Opacak_Ilija.docx
@@ -126,37 +126,18 @@
           <w14:ligatures w14:val="standardContextual"/>
         </w:rPr>
       </w:pPr>
-      <w:r>
-        <w:fldChar w:fldCharType="begin"/>
-      </w:r>
-      <w:r>
-        <w:instrText>HYPERLINK "https://github.com/Ilija777/Portfolio_Calculator_cpp"</w:instrText>
-      </w:r>
-      <w:r>
-        <w:fldChar w:fldCharType="separate"/>
-      </w:r>
-      <w:r>
-        <w:rPr>
-          <w:rStyle w:val="Hyperlink"/>
-          <w:rFonts w:ascii="Arial" w:eastAsiaTheme="majorEastAsia" w:hAnsi="Arial" w:cs="Arial"/>
-          <w:i/>
-          <w:sz w:val="28"/>
-          <w:szCs w:val="28"/>
-        </w:rPr>
-        <w:t>GitHub Link</w:t>
-      </w:r>
-      <w:r>
-        <w:rPr>
-          <w:rStyle w:val="Hyperlink"/>
-          <w:rFonts w:ascii="Arial" w:eastAsiaTheme="majorEastAsia" w:hAnsi="Arial" w:cs="Arial"/>
-          <w:i/>
-          <w:sz w:val="28"/>
-          <w:szCs w:val="28"/>
-        </w:rPr>
-        <w:fldChar w:fldCharType="end"/>
-      </w:r>
-      <w:bookmarkStart w:id="0" w:name="_GoBack"/>
-      <w:bookmarkEnd w:id="0"/>
+      <w:hyperlink r:id="rId9" w:history="1">
+        <w:r>
+          <w:rPr>
+            <w:rStyle w:val="Hyperlink"/>
+            <w:rFonts w:ascii="Arial" w:eastAsiaTheme="majorEastAsia" w:hAnsi="Arial" w:cs="Arial"/>
+            <w:i/>
+            <w:sz w:val="28"/>
+            <w:szCs w:val="28"/>
+          </w:rPr>
+          <w:t>GitHub Link</w:t>
+        </w:r>
+      </w:hyperlink>
     </w:p>
     <w:p>
       <w:pPr>
@@ -208,6 +189,108 @@
         </w:rPr>
         <w:t>Umsetzung der PC-Anwendung</w:t>
       </w:r>
+    </w:p>
+    <w:p>
+      <w:pPr>
+        <w:pStyle w:val="paragraph"/>
+        <w:spacing w:before="0" w:beforeAutospacing="0" w:after="0" w:afterAutospacing="0"/>
+        <w:textAlignment w:val="baseline"/>
+        <w:rPr>
+          <w:rStyle w:val="normaltextrun"/>
+          <w:rFonts w:ascii="Arial" w:eastAsiaTheme="majorEastAsia" w:hAnsi="Arial" w:cs="Arial"/>
+          <w:i/>
+          <w:sz w:val="28"/>
+          <w:szCs w:val="28"/>
+          <w:u w:val="single"/>
+        </w:rPr>
+      </w:pPr>
+    </w:p>
+    <w:p>
+      <w:pPr>
+        <w:pStyle w:val="paragraph"/>
+        <w:spacing w:before="0" w:beforeAutospacing="0" w:after="0" w:afterAutospacing="0"/>
+        <w:textAlignment w:val="baseline"/>
+        <w:rPr>
+          <w:rStyle w:val="normaltextrun"/>
+          <w:rFonts w:ascii="Arial" w:eastAsiaTheme="majorEastAsia" w:hAnsi="Arial" w:cs="Arial"/>
+          <w:i/>
+          <w:sz w:val="28"/>
+          <w:szCs w:val="28"/>
+          <w:u w:val="single"/>
+        </w:rPr>
+      </w:pPr>
+      <w:r>
+        <w:rPr>
+          <w:rStyle w:val="normaltextrun"/>
+          <w:rFonts w:ascii="Arial" w:eastAsiaTheme="majorEastAsia" w:hAnsi="Arial" w:cs="Arial"/>
+          <w:i/>
+          <w:sz w:val="28"/>
+          <w:szCs w:val="28"/>
+          <w:u w:val="single"/>
+        </w:rPr>
+        <w:drawing>
+          <wp:anchor distT="0" distB="0" distL="114300" distR="114300" simplePos="0" relativeHeight="251659264" behindDoc="0" locked="0" layoutInCell="1" allowOverlap="1" wp14:anchorId="684DC3E1" wp14:editId="753C33A6">
+            <wp:simplePos x="0" y="0"/>
+            <wp:positionH relativeFrom="column">
+              <wp:posOffset>2730</wp:posOffset>
+            </wp:positionH>
+            <wp:positionV relativeFrom="paragraph">
+              <wp:posOffset>709</wp:posOffset>
+            </wp:positionV>
+            <wp:extent cx="4907850" cy="5462650"/>
+            <wp:effectExtent l="0" t="0" r="7620" b="5080"/>
+            <wp:wrapTopAndBottom/>
+            <wp:docPr id="2" name="Grafik 2"/>
+            <wp:cNvGraphicFramePr>
+              <a:graphicFrameLocks xmlns:a="http://schemas.openxmlformats.org/drawingml/2006/main" noChangeAspect="1"/>
+            </wp:cNvGraphicFramePr>
+            <a:graphic xmlns:a="http://schemas.openxmlformats.org/drawingml/2006/main">
+              <a:graphicData uri="http://schemas.openxmlformats.org/drawingml/2006/picture">
+                <pic:pic xmlns:pic="http://schemas.openxmlformats.org/drawingml/2006/picture">
+                  <pic:nvPicPr>
+                    <pic:cNvPr id="1" name=""/>
+                    <pic:cNvPicPr/>
+                  </pic:nvPicPr>
+                  <pic:blipFill>
+                    <a:blip r:embed="rId10">
+                      <a:extLst>
+                        <a:ext uri="{28A0092B-C50C-407E-A947-70E740481C1C}">
+                          <a14:useLocalDpi xmlns:a14="http://schemas.microsoft.com/office/drawing/2010/main" val="0"/>
+                        </a:ext>
+                      </a:extLst>
+                    </a:blip>
+                    <a:stretch>
+                      <a:fillRect/>
+                    </a:stretch>
+                  </pic:blipFill>
+                  <pic:spPr>
+                    <a:xfrm>
+                      <a:off x="0" y="0"/>
+                      <a:ext cx="4907850" cy="5462650"/>
+                    </a:xfrm>
+                    <a:prstGeom prst="rect">
+                      <a:avLst/>
+                    </a:prstGeom>
+                  </pic:spPr>
+                </pic:pic>
+              </a:graphicData>
+            </a:graphic>
+          </wp:anchor>
+        </w:drawing>
+      </w:r>
+    </w:p>
+    <w:p>
+      <w:pPr>
+        <w:spacing w:before="100" w:beforeAutospacing="1" w:after="100" w:afterAutospacing="1"/>
+        <w:rPr>
+          <w:rFonts w:eastAsia="Times New Roman" w:cs="Arial"/>
+          <w:kern w:val="0"/>
+          <w:sz w:val="24"/>
+          <w:szCs w:val="24"/>
+          <w:lang w:eastAsia="de-DE"/>
+          <w14:ligatures w14:val="none"/>
+        </w:rPr>
+      </w:pPr>
     </w:p>
     <w:p>
       <w:pPr>
@@ -236,7 +319,21 @@
           <w:lang w:eastAsia="de-DE"/>
           <w14:ligatures w14:val="none"/>
         </w:rPr>
+        <w:lastRenderedPageBreak/>
         <w:t>Verbindungsmanagement:</w:t>
+      </w:r>
+      <w:r>
+        <w:rPr>
+          <w:rFonts w:eastAsia="Times New Roman" w:cs="Arial"/>
+          <w:b/>
+          <w:bCs/>
+          <w:kern w:val="0"/>
+          <w:sz w:val="24"/>
+          <w:szCs w:val="24"/>
+          <w:lang w:eastAsia="de-DE"/>
+          <w14:ligatures w14:val="none"/>
+        </w:rPr>
+        <w:t xml:space="preserve"> </w:t>
       </w:r>
     </w:p>
     <w:p>
@@ -300,8 +397,238 @@
           <w:rFonts w:eastAsiaTheme="majorEastAsia" w:cs="Arial"/>
           <w:lang w:eastAsia="de-DE"/>
         </w:rPr>
-        <w:t>Ein Hauptmerkmal ist die Verbindung zu einem Mikrocontroller über eine serielle Schnittstelle. Ein Button ermöglicht die Verbindung und Trennung.</w:t>
-      </w:r>
+        <w:drawing>
+          <wp:anchor distT="0" distB="0" distL="114300" distR="114300" simplePos="0" relativeHeight="251658240" behindDoc="1" locked="0" layoutInCell="1" allowOverlap="1" wp14:anchorId="2EE5C72D" wp14:editId="3A2A52D3">
+            <wp:simplePos x="0" y="0"/>
+            <wp:positionH relativeFrom="margin">
+              <wp:posOffset>916940</wp:posOffset>
+            </wp:positionH>
+            <wp:positionV relativeFrom="paragraph">
+              <wp:posOffset>517525</wp:posOffset>
+            </wp:positionV>
+            <wp:extent cx="4502785" cy="3289300"/>
+            <wp:effectExtent l="0" t="0" r="0" b="6350"/>
+            <wp:wrapTight wrapText="bothSides">
+              <wp:wrapPolygon edited="0">
+                <wp:start x="0" y="0"/>
+                <wp:lineTo x="0" y="21517"/>
+                <wp:lineTo x="21475" y="21517"/>
+                <wp:lineTo x="21475" y="0"/>
+                <wp:lineTo x="0" y="0"/>
+              </wp:wrapPolygon>
+            </wp:wrapTight>
+            <wp:docPr id="1" name="Grafik 1"/>
+            <wp:cNvGraphicFramePr>
+              <a:graphicFrameLocks xmlns:a="http://schemas.openxmlformats.org/drawingml/2006/main" noChangeAspect="1"/>
+            </wp:cNvGraphicFramePr>
+            <a:graphic xmlns:a="http://schemas.openxmlformats.org/drawingml/2006/main">
+              <a:graphicData uri="http://schemas.openxmlformats.org/drawingml/2006/picture">
+                <pic:pic xmlns:pic="http://schemas.openxmlformats.org/drawingml/2006/picture">
+                  <pic:nvPicPr>
+                    <pic:cNvPr id="1" name=""/>
+                    <pic:cNvPicPr/>
+                  </pic:nvPicPr>
+                  <pic:blipFill>
+                    <a:blip r:embed="rId11">
+                      <a:extLst>
+                        <a:ext uri="{28A0092B-C50C-407E-A947-70E740481C1C}">
+                          <a14:useLocalDpi xmlns:a14="http://schemas.microsoft.com/office/drawing/2010/main" val="0"/>
+                        </a:ext>
+                      </a:extLst>
+                    </a:blip>
+                    <a:stretch>
+                      <a:fillRect/>
+                    </a:stretch>
+                  </pic:blipFill>
+                  <pic:spPr>
+                    <a:xfrm>
+                      <a:off x="0" y="0"/>
+                      <a:ext cx="4502785" cy="3289300"/>
+                    </a:xfrm>
+                    <a:prstGeom prst="rect">
+                      <a:avLst/>
+                    </a:prstGeom>
+                  </pic:spPr>
+                </pic:pic>
+              </a:graphicData>
+            </a:graphic>
+            <wp14:sizeRelH relativeFrom="margin">
+              <wp14:pctWidth>0</wp14:pctWidth>
+            </wp14:sizeRelH>
+            <wp14:sizeRelV relativeFrom="margin">
+              <wp14:pctHeight>0</wp14:pctHeight>
+            </wp14:sizeRelV>
+          </wp:anchor>
+        </w:drawing>
+      </w:r>
+      <w:r>
+        <w:rPr>
+          <w:rStyle w:val="normaltextrun"/>
+          <w:rFonts w:eastAsiaTheme="majorEastAsia" w:cs="Arial"/>
+          <w:lang w:eastAsia="de-DE"/>
+        </w:rPr>
+        <w:t>Ein Hauptmerkmal ist die Verbindung zu einem Mikrocontroller über eine serielle Schnittstelle. Ein Button ermöglicht die Verbindung und Trennung</w:t>
+      </w:r>
+      <w:r>
+        <w:rPr>
+          <w:rStyle w:val="normaltextrun"/>
+          <w:rFonts w:eastAsiaTheme="majorEastAsia" w:cs="Arial"/>
+          <w:lang w:eastAsia="de-DE"/>
+        </w:rPr>
+        <w:t xml:space="preserve"> durch den Aufruf der Funktion: „</w:t>
+      </w:r>
+      <w:proofErr w:type="spellStart"/>
+      <w:proofErr w:type="gramStart"/>
+      <w:r>
+        <w:rPr>
+          <w:rStyle w:val="normaltextrun"/>
+          <w:rFonts w:eastAsiaTheme="majorEastAsia" w:cs="Arial"/>
+          <w:lang w:eastAsia="de-DE"/>
+        </w:rPr>
+        <w:t>toggleConnection</w:t>
+      </w:r>
+      <w:proofErr w:type="spellEnd"/>
+      <w:r>
+        <w:rPr>
+          <w:rStyle w:val="normaltextrun"/>
+          <w:rFonts w:eastAsiaTheme="majorEastAsia" w:cs="Arial"/>
+          <w:lang w:eastAsia="de-DE"/>
+        </w:rPr>
+        <w:t>(</w:t>
+      </w:r>
+      <w:proofErr w:type="gramEnd"/>
+      <w:r>
+        <w:rPr>
+          <w:rStyle w:val="normaltextrun"/>
+          <w:rFonts w:eastAsiaTheme="majorEastAsia" w:cs="Arial"/>
+          <w:lang w:eastAsia="de-DE"/>
+        </w:rPr>
+        <w:t>)</w:t>
+      </w:r>
+      <w:r>
+        <w:rPr>
+          <w:rStyle w:val="normaltextrun"/>
+          <w:rFonts w:eastAsiaTheme="majorEastAsia" w:cs="Arial"/>
+          <w:lang w:eastAsia="de-DE"/>
+        </w:rPr>
+        <w:t>“</w:t>
+      </w:r>
+    </w:p>
+    <w:p>
+      <w:pPr>
+        <w:spacing w:before="100" w:beforeAutospacing="1" w:after="100" w:afterAutospacing="1"/>
+        <w:jc w:val="both"/>
+        <w:rPr>
+          <w:rStyle w:val="normaltextrun"/>
+          <w:rFonts w:eastAsiaTheme="majorEastAsia" w:cs="Arial"/>
+          <w:lang w:eastAsia="de-DE"/>
+        </w:rPr>
+      </w:pPr>
+    </w:p>
+    <w:p>
+      <w:pPr>
+        <w:spacing w:before="100" w:beforeAutospacing="1" w:after="100" w:afterAutospacing="1"/>
+        <w:jc w:val="both"/>
+        <w:rPr>
+          <w:rStyle w:val="normaltextrun"/>
+          <w:rFonts w:eastAsiaTheme="majorEastAsia" w:cs="Arial"/>
+          <w:lang w:eastAsia="de-DE"/>
+        </w:rPr>
+      </w:pPr>
+    </w:p>
+    <w:p>
+      <w:pPr>
+        <w:spacing w:before="100" w:beforeAutospacing="1" w:after="100" w:afterAutospacing="1"/>
+        <w:jc w:val="both"/>
+        <w:rPr>
+          <w:rStyle w:val="normaltextrun"/>
+          <w:rFonts w:eastAsiaTheme="majorEastAsia" w:cs="Arial"/>
+          <w:lang w:eastAsia="de-DE"/>
+        </w:rPr>
+      </w:pPr>
+    </w:p>
+    <w:p>
+      <w:pPr>
+        <w:spacing w:before="100" w:beforeAutospacing="1" w:after="100" w:afterAutospacing="1"/>
+        <w:jc w:val="both"/>
+        <w:rPr>
+          <w:rStyle w:val="normaltextrun"/>
+          <w:rFonts w:eastAsiaTheme="majorEastAsia" w:cs="Arial"/>
+          <w:lang w:eastAsia="de-DE"/>
+        </w:rPr>
+      </w:pPr>
+    </w:p>
+    <w:p>
+      <w:pPr>
+        <w:spacing w:before="100" w:beforeAutospacing="1" w:after="100" w:afterAutospacing="1"/>
+        <w:ind w:left="1440"/>
+        <w:jc w:val="both"/>
+        <w:rPr>
+          <w:rStyle w:val="normaltextrun"/>
+          <w:rFonts w:eastAsiaTheme="majorEastAsia" w:cs="Arial"/>
+          <w:lang w:eastAsia="de-DE"/>
+        </w:rPr>
+      </w:pPr>
+    </w:p>
+    <w:p>
+      <w:pPr>
+        <w:spacing w:before="100" w:beforeAutospacing="1" w:after="100" w:afterAutospacing="1"/>
+        <w:ind w:left="1440"/>
+        <w:jc w:val="both"/>
+        <w:rPr>
+          <w:rStyle w:val="normaltextrun"/>
+          <w:rFonts w:eastAsiaTheme="majorEastAsia" w:cs="Arial"/>
+          <w:lang w:eastAsia="de-DE"/>
+        </w:rPr>
+      </w:pPr>
+    </w:p>
+    <w:p>
+      <w:pPr>
+        <w:spacing w:before="100" w:beforeAutospacing="1" w:after="100" w:afterAutospacing="1"/>
+        <w:ind w:left="1440"/>
+        <w:jc w:val="both"/>
+        <w:rPr>
+          <w:rStyle w:val="normaltextrun"/>
+          <w:rFonts w:eastAsiaTheme="majorEastAsia" w:cs="Arial"/>
+          <w:lang w:eastAsia="de-DE"/>
+        </w:rPr>
+      </w:pPr>
+    </w:p>
+    <w:p>
+      <w:pPr>
+        <w:spacing w:before="100" w:beforeAutospacing="1" w:after="100" w:afterAutospacing="1"/>
+        <w:ind w:left="1440"/>
+        <w:jc w:val="both"/>
+        <w:rPr>
+          <w:rStyle w:val="normaltextrun"/>
+          <w:rFonts w:eastAsiaTheme="majorEastAsia" w:cs="Arial"/>
+          <w:lang w:eastAsia="de-DE"/>
+        </w:rPr>
+      </w:pPr>
+    </w:p>
+    <w:p>
+      <w:pPr>
+        <w:spacing w:before="100" w:beforeAutospacing="1" w:after="100" w:afterAutospacing="1"/>
+        <w:ind w:left="1440"/>
+        <w:jc w:val="both"/>
+        <w:rPr>
+          <w:rStyle w:val="normaltextrun"/>
+          <w:rFonts w:eastAsiaTheme="majorEastAsia" w:cs="Arial"/>
+          <w:lang w:eastAsia="de-DE"/>
+        </w:rPr>
+      </w:pPr>
+    </w:p>
+    <w:p>
+      <w:pPr>
+        <w:spacing w:before="100" w:beforeAutospacing="1" w:after="100" w:afterAutospacing="1"/>
+        <w:ind w:left="1440"/>
+        <w:jc w:val="both"/>
+        <w:rPr>
+          <w:rStyle w:val="normaltextrun"/>
+          <w:rFonts w:eastAsiaTheme="majorEastAsia" w:cs="Arial"/>
+          <w:lang w:eastAsia="de-DE"/>
+        </w:rPr>
+      </w:pPr>
     </w:p>
     <w:p>
       <w:pPr>
@@ -389,6 +716,176 @@
         </w:rPr>
         <w:t>) visualisiert.</w:t>
       </w:r>
+      <w:r>
+        <w:rPr>
+          <w:rStyle w:val="normaltextrun"/>
+          <w:rFonts w:eastAsiaTheme="majorEastAsia" w:cs="Arial"/>
+          <w:lang w:eastAsia="de-DE"/>
+        </w:rPr>
+        <w:t xml:space="preserve"> </w:t>
+      </w:r>
+      <w:r>
+        <w:rPr>
+          <w:rStyle w:val="normaltextrun"/>
+          <w:rFonts w:eastAsiaTheme="majorEastAsia" w:cs="Arial"/>
+          <w:lang w:eastAsia="de-DE"/>
+        </w:rPr>
+        <w:t xml:space="preserve">Funktion: </w:t>
+      </w:r>
+      <w:r>
+        <w:rPr>
+          <w:rStyle w:val="normaltextrun"/>
+          <w:rFonts w:eastAsiaTheme="majorEastAsia" w:cs="Arial"/>
+          <w:lang w:eastAsia="de-DE"/>
+        </w:rPr>
+        <w:t>„</w:t>
+      </w:r>
+      <w:proofErr w:type="spellStart"/>
+      <w:proofErr w:type="gramStart"/>
+      <w:r>
+        <w:rPr>
+          <w:rStyle w:val="normaltextrun"/>
+          <w:rFonts w:eastAsiaTheme="majorEastAsia" w:cs="Arial"/>
+          <w:lang w:eastAsia="de-DE"/>
+        </w:rPr>
+        <w:t>run</w:t>
+      </w:r>
+      <w:proofErr w:type="spellEnd"/>
+      <w:r>
+        <w:rPr>
+          <w:rStyle w:val="normaltextrun"/>
+          <w:rFonts w:eastAsiaTheme="majorEastAsia" w:cs="Arial"/>
+          <w:lang w:eastAsia="de-DE"/>
+        </w:rPr>
+        <w:t>(</w:t>
+      </w:r>
+      <w:proofErr w:type="gramEnd"/>
+      <w:r>
+        <w:rPr>
+          <w:rStyle w:val="normaltextrun"/>
+          <w:rFonts w:eastAsiaTheme="majorEastAsia" w:cs="Arial"/>
+          <w:lang w:eastAsia="de-DE"/>
+        </w:rPr>
+        <w:t>)</w:t>
+      </w:r>
+      <w:r>
+        <w:rPr>
+          <w:rStyle w:val="normaltextrun"/>
+          <w:rFonts w:eastAsiaTheme="majorEastAsia" w:cs="Arial"/>
+          <w:lang w:eastAsia="de-DE"/>
+        </w:rPr>
+        <w:t>“</w:t>
+      </w:r>
+      <w:r>
+        <w:rPr>
+          <w:rStyle w:val="normaltextrun"/>
+          <w:rFonts w:eastAsiaTheme="majorEastAsia" w:cs="Arial"/>
+          <w:lang w:eastAsia="de-DE"/>
+        </w:rPr>
+        <w:t xml:space="preserve"> des Objekts Connection Checker</w:t>
+      </w:r>
+    </w:p>
+    <w:p>
+      <w:pPr>
+        <w:pStyle w:val="Listenabsatz"/>
+        <w:rPr>
+          <w:rStyle w:val="normaltextrun"/>
+          <w:rFonts w:eastAsiaTheme="majorEastAsia" w:cs="Arial"/>
+          <w:lang w:eastAsia="de-DE"/>
+        </w:rPr>
+      </w:pPr>
+      <w:r>
+        <w:rPr>
+          <w:rStyle w:val="normaltextrun"/>
+          <w:rFonts w:eastAsiaTheme="majorEastAsia" w:cs="Arial"/>
+          <w:lang w:eastAsia="de-DE"/>
+        </w:rPr>
+        <w:drawing>
+          <wp:anchor distT="0" distB="0" distL="114300" distR="114300" simplePos="0" relativeHeight="251661312" behindDoc="1" locked="0" layoutInCell="1" allowOverlap="1" wp14:anchorId="6CFE7754" wp14:editId="3BB05CE3">
+            <wp:simplePos x="0" y="0"/>
+            <wp:positionH relativeFrom="margin">
+              <wp:posOffset>928370</wp:posOffset>
+            </wp:positionH>
+            <wp:positionV relativeFrom="paragraph">
+              <wp:posOffset>-156383</wp:posOffset>
+            </wp:positionV>
+            <wp:extent cx="4552950" cy="3669030"/>
+            <wp:effectExtent l="0" t="0" r="0" b="7620"/>
+            <wp:wrapTight wrapText="bothSides">
+              <wp:wrapPolygon edited="0">
+                <wp:start x="0" y="0"/>
+                <wp:lineTo x="0" y="21533"/>
+                <wp:lineTo x="21510" y="21533"/>
+                <wp:lineTo x="21510" y="0"/>
+                <wp:lineTo x="0" y="0"/>
+              </wp:wrapPolygon>
+            </wp:wrapTight>
+            <wp:docPr id="4" name="Grafik 4"/>
+            <wp:cNvGraphicFramePr>
+              <a:graphicFrameLocks xmlns:a="http://schemas.openxmlformats.org/drawingml/2006/main" noChangeAspect="1"/>
+            </wp:cNvGraphicFramePr>
+            <a:graphic xmlns:a="http://schemas.openxmlformats.org/drawingml/2006/main">
+              <a:graphicData uri="http://schemas.openxmlformats.org/drawingml/2006/picture">
+                <pic:pic xmlns:pic="http://schemas.openxmlformats.org/drawingml/2006/picture">
+                  <pic:nvPicPr>
+                    <pic:cNvPr id="1" name=""/>
+                    <pic:cNvPicPr/>
+                  </pic:nvPicPr>
+                  <pic:blipFill>
+                    <a:blip r:embed="rId12">
+                      <a:extLst>
+                        <a:ext uri="{28A0092B-C50C-407E-A947-70E740481C1C}">
+                          <a14:useLocalDpi xmlns:a14="http://schemas.microsoft.com/office/drawing/2010/main" val="0"/>
+                        </a:ext>
+                      </a:extLst>
+                    </a:blip>
+                    <a:stretch>
+                      <a:fillRect/>
+                    </a:stretch>
+                  </pic:blipFill>
+                  <pic:spPr>
+                    <a:xfrm>
+                      <a:off x="0" y="0"/>
+                      <a:ext cx="4552950" cy="3669030"/>
+                    </a:xfrm>
+                    <a:prstGeom prst="rect">
+                      <a:avLst/>
+                    </a:prstGeom>
+                  </pic:spPr>
+                </pic:pic>
+              </a:graphicData>
+            </a:graphic>
+            <wp14:sizeRelH relativeFrom="margin">
+              <wp14:pctWidth>0</wp14:pctWidth>
+            </wp14:sizeRelH>
+            <wp14:sizeRelV relativeFrom="margin">
+              <wp14:pctHeight>0</wp14:pctHeight>
+            </wp14:sizeRelV>
+          </wp:anchor>
+        </w:drawing>
+      </w:r>
+    </w:p>
+    <w:p>
+      <w:pPr>
+        <w:pStyle w:val="Listenabsatz"/>
+        <w:rPr>
+          <w:rStyle w:val="normaltextrun"/>
+          <w:rFonts w:eastAsiaTheme="majorEastAsia" w:cs="Arial"/>
+          <w:lang w:eastAsia="de-DE"/>
+        </w:rPr>
+      </w:pPr>
+    </w:p>
+    <w:p>
+      <w:pPr>
+        <w:spacing w:before="100" w:beforeAutospacing="1" w:after="100" w:afterAutospacing="1"/>
+        <w:ind w:left="1440"/>
+        <w:jc w:val="both"/>
+        <w:rPr>
+          <w:rStyle w:val="normaltextrun"/>
+          <w:rFonts w:eastAsiaTheme="majorEastAsia" w:cs="Arial"/>
+          <w:lang w:eastAsia="de-DE"/>
+        </w:rPr>
+      </w:pPr>
     </w:p>
     <w:p>
       <w:pPr>
@@ -533,8 +1030,162 @@
           <w:rFonts w:eastAsiaTheme="majorEastAsia" w:cs="Arial"/>
           <w:lang w:eastAsia="de-DE"/>
         </w:rPr>
+        <w:drawing>
+          <wp:anchor distT="0" distB="0" distL="114300" distR="114300" simplePos="0" relativeHeight="251666432" behindDoc="1" locked="0" layoutInCell="1" allowOverlap="1" wp14:anchorId="25969580" wp14:editId="6BEF7E0C">
+            <wp:simplePos x="0" y="0"/>
+            <wp:positionH relativeFrom="column">
+              <wp:posOffset>916940</wp:posOffset>
+            </wp:positionH>
+            <wp:positionV relativeFrom="paragraph">
+              <wp:posOffset>428493</wp:posOffset>
+            </wp:positionV>
+            <wp:extent cx="4946400" cy="5220000"/>
+            <wp:effectExtent l="0" t="0" r="6985" b="0"/>
+            <wp:wrapTight wrapText="bothSides">
+              <wp:wrapPolygon edited="0">
+                <wp:start x="0" y="0"/>
+                <wp:lineTo x="0" y="21521"/>
+                <wp:lineTo x="21547" y="21521"/>
+                <wp:lineTo x="21547" y="0"/>
+                <wp:lineTo x="0" y="0"/>
+              </wp:wrapPolygon>
+            </wp:wrapTight>
+            <wp:docPr id="5" name="Grafik 5"/>
+            <wp:cNvGraphicFramePr>
+              <a:graphicFrameLocks xmlns:a="http://schemas.openxmlformats.org/drawingml/2006/main" noChangeAspect="1"/>
+            </wp:cNvGraphicFramePr>
+            <a:graphic xmlns:a="http://schemas.openxmlformats.org/drawingml/2006/main">
+              <a:graphicData uri="http://schemas.openxmlformats.org/drawingml/2006/picture">
+                <pic:pic xmlns:pic="http://schemas.openxmlformats.org/drawingml/2006/picture">
+                  <pic:nvPicPr>
+                    <pic:cNvPr id="1" name=""/>
+                    <pic:cNvPicPr/>
+                  </pic:nvPicPr>
+                  <pic:blipFill>
+                    <a:blip r:embed="rId13">
+                      <a:extLst>
+                        <a:ext uri="{28A0092B-C50C-407E-A947-70E740481C1C}">
+                          <a14:useLocalDpi xmlns:a14="http://schemas.microsoft.com/office/drawing/2010/main" val="0"/>
+                        </a:ext>
+                      </a:extLst>
+                    </a:blip>
+                    <a:stretch>
+                      <a:fillRect/>
+                    </a:stretch>
+                  </pic:blipFill>
+                  <pic:spPr>
+                    <a:xfrm>
+                      <a:off x="0" y="0"/>
+                      <a:ext cx="4946400" cy="5220000"/>
+                    </a:xfrm>
+                    <a:prstGeom prst="rect">
+                      <a:avLst/>
+                    </a:prstGeom>
+                  </pic:spPr>
+                </pic:pic>
+              </a:graphicData>
+            </a:graphic>
+            <wp14:sizeRelH relativeFrom="margin">
+              <wp14:pctWidth>0</wp14:pctWidth>
+            </wp14:sizeRelH>
+            <wp14:sizeRelV relativeFrom="margin">
+              <wp14:pctHeight>0</wp14:pctHeight>
+            </wp14:sizeRelV>
+          </wp:anchor>
+        </w:drawing>
+      </w:r>
+      <w:r>
+        <w:rPr>
+          <w:rStyle w:val="normaltextrun"/>
+          <w:rFonts w:eastAsiaTheme="majorEastAsia" w:cs="Arial"/>
+          <w:lang w:eastAsia="de-DE"/>
+        </w:rPr>
         <w:t>Negative Zahlen und Dezimalwerte werden unterstützt. Es wird überprüft, ob durch null geteilt wird.</w:t>
       </w:r>
+    </w:p>
+    <w:p>
+      <w:pPr>
+        <w:spacing w:before="100" w:beforeAutospacing="1" w:after="100" w:afterAutospacing="1"/>
+        <w:ind w:left="1440"/>
+        <w:jc w:val="both"/>
+        <w:rPr>
+          <w:rStyle w:val="normaltextrun"/>
+          <w:rFonts w:eastAsiaTheme="majorEastAsia" w:cs="Arial"/>
+          <w:lang w:eastAsia="de-DE"/>
+        </w:rPr>
+      </w:pPr>
+    </w:p>
+    <w:p>
+      <w:pPr>
+        <w:spacing w:before="100" w:beforeAutospacing="1" w:after="100" w:afterAutospacing="1"/>
+        <w:ind w:left="1440"/>
+        <w:jc w:val="both"/>
+        <w:rPr>
+          <w:rStyle w:val="normaltextrun"/>
+          <w:rFonts w:eastAsiaTheme="majorEastAsia" w:cs="Arial"/>
+          <w:lang w:eastAsia="de-DE"/>
+        </w:rPr>
+      </w:pPr>
+    </w:p>
+    <w:p>
+      <w:pPr>
+        <w:spacing w:before="100" w:beforeAutospacing="1" w:after="100" w:afterAutospacing="1"/>
+        <w:ind w:left="1440"/>
+        <w:jc w:val="both"/>
+        <w:rPr>
+          <w:rStyle w:val="normaltextrun"/>
+          <w:rFonts w:eastAsiaTheme="majorEastAsia" w:cs="Arial"/>
+          <w:lang w:eastAsia="de-DE"/>
+        </w:rPr>
+      </w:pPr>
+    </w:p>
+    <w:p>
+      <w:pPr>
+        <w:spacing w:before="100" w:beforeAutospacing="1" w:after="100" w:afterAutospacing="1"/>
+        <w:ind w:left="1440"/>
+        <w:jc w:val="both"/>
+        <w:rPr>
+          <w:rStyle w:val="normaltextrun"/>
+          <w:rFonts w:eastAsiaTheme="majorEastAsia" w:cs="Arial"/>
+          <w:lang w:eastAsia="de-DE"/>
+        </w:rPr>
+      </w:pPr>
+    </w:p>
+    <w:p>
+      <w:pPr>
+        <w:spacing w:before="100" w:beforeAutospacing="1" w:after="100" w:afterAutospacing="1"/>
+        <w:ind w:left="1440"/>
+        <w:jc w:val="both"/>
+        <w:rPr>
+          <w:rStyle w:val="normaltextrun"/>
+          <w:rFonts w:eastAsiaTheme="majorEastAsia" w:cs="Arial"/>
+          <w:lang w:eastAsia="de-DE"/>
+        </w:rPr>
+      </w:pPr>
+    </w:p>
+    <w:p>
+      <w:pPr>
+        <w:spacing w:before="100" w:beforeAutospacing="1" w:after="100" w:afterAutospacing="1"/>
+        <w:ind w:left="1440"/>
+        <w:jc w:val="both"/>
+        <w:rPr>
+          <w:rStyle w:val="normaltextrun"/>
+          <w:rFonts w:eastAsiaTheme="majorEastAsia" w:cs="Arial"/>
+          <w:lang w:eastAsia="de-DE"/>
+        </w:rPr>
+      </w:pPr>
+    </w:p>
+    <w:p>
+      <w:pPr>
+        <w:spacing w:before="100" w:beforeAutospacing="1" w:after="100" w:afterAutospacing="1"/>
+        <w:ind w:left="1440"/>
+        <w:jc w:val="both"/>
+        <w:rPr>
+          <w:rStyle w:val="normaltextrun"/>
+          <w:rFonts w:eastAsiaTheme="majorEastAsia" w:cs="Arial"/>
+          <w:lang w:eastAsia="de-DE"/>
+        </w:rPr>
+      </w:pPr>
     </w:p>
     <w:p>
       <w:pPr>
@@ -563,6 +1214,7 @@
           <w:lang w:eastAsia="de-DE"/>
           <w14:ligatures w14:val="none"/>
         </w:rPr>
+        <w:lastRenderedPageBreak/>
         <w:t>Kommunikation und Interaktion:</w:t>
       </w:r>
     </w:p>
@@ -586,7 +1238,31 @@
           <w:rFonts w:eastAsiaTheme="majorEastAsia" w:cs="Arial"/>
           <w:lang w:eastAsia="de-DE"/>
         </w:rPr>
-        <w:t xml:space="preserve">Die eingegebene Rechenoperation wird nach </w:t>
+        <w:t>Mit dem „Send-Button“ wird die</w:t>
+      </w:r>
+      <w:r>
+        <w:rPr>
+          <w:rStyle w:val="normaltextrun"/>
+          <w:rFonts w:eastAsiaTheme="majorEastAsia" w:cs="Arial"/>
+          <w:lang w:eastAsia="de-DE"/>
+        </w:rPr>
+        <w:t xml:space="preserve"> eingegebene Rechenoperation</w:t>
+      </w:r>
+      <w:r>
+        <w:rPr>
+          <w:rStyle w:val="normaltextrun"/>
+          <w:rFonts w:eastAsiaTheme="majorEastAsia" w:cs="Arial"/>
+          <w:lang w:eastAsia="de-DE"/>
+        </w:rPr>
+        <w:t xml:space="preserve"> </w:t>
+      </w:r>
+      <w:r>
+        <w:rPr>
+          <w:rStyle w:val="normaltextrun"/>
+          <w:rFonts w:eastAsiaTheme="majorEastAsia" w:cs="Arial"/>
+          <w:lang w:eastAsia="de-DE"/>
+        </w:rPr>
+        <w:t xml:space="preserve">nach </w:t>
       </w:r>
       <w:r>
         <w:rPr>
@@ -603,6 +1279,14 @@
           <w:lang w:eastAsia="de-DE"/>
         </w:rPr>
         <w:t>an den Mikrocontroller gesendet.</w:t>
+      </w:r>
+      <w:r>
+        <w:rPr>
+          <w:rStyle w:val="normaltextrun"/>
+          <w:rFonts w:eastAsiaTheme="majorEastAsia" w:cs="Arial"/>
+          <w:lang w:eastAsia="de-DE"/>
+        </w:rPr>
+        <w:t xml:space="preserve"> </w:t>
       </w:r>
     </w:p>
     <w:p>
@@ -625,8 +1309,90 @@
           <w:rFonts w:eastAsiaTheme="majorEastAsia" w:cs="Arial"/>
           <w:lang w:eastAsia="de-DE"/>
         </w:rPr>
+        <w:drawing>
+          <wp:anchor distT="0" distB="0" distL="114300" distR="114300" simplePos="0" relativeHeight="251664384" behindDoc="1" locked="0" layoutInCell="1" allowOverlap="1" wp14:anchorId="1B35EF6B" wp14:editId="55A260F2">
+            <wp:simplePos x="0" y="0"/>
+            <wp:positionH relativeFrom="column">
+              <wp:posOffset>904686</wp:posOffset>
+            </wp:positionH>
+            <wp:positionV relativeFrom="paragraph">
+              <wp:posOffset>244095</wp:posOffset>
+            </wp:positionV>
+            <wp:extent cx="4748400" cy="3499200"/>
+            <wp:effectExtent l="0" t="0" r="0" b="6350"/>
+            <wp:wrapTight wrapText="bothSides">
+              <wp:wrapPolygon edited="0">
+                <wp:start x="0" y="0"/>
+                <wp:lineTo x="0" y="21522"/>
+                <wp:lineTo x="21493" y="21522"/>
+                <wp:lineTo x="21493" y="0"/>
+                <wp:lineTo x="0" y="0"/>
+              </wp:wrapPolygon>
+            </wp:wrapTight>
+            <wp:docPr id="8" name="Grafik 8"/>
+            <wp:cNvGraphicFramePr>
+              <a:graphicFrameLocks xmlns:a="http://schemas.openxmlformats.org/drawingml/2006/main" noChangeAspect="1"/>
+            </wp:cNvGraphicFramePr>
+            <a:graphic xmlns:a="http://schemas.openxmlformats.org/drawingml/2006/main">
+              <a:graphicData uri="http://schemas.openxmlformats.org/drawingml/2006/picture">
+                <pic:pic xmlns:pic="http://schemas.openxmlformats.org/drawingml/2006/picture">
+                  <pic:nvPicPr>
+                    <pic:cNvPr id="1" name=""/>
+                    <pic:cNvPicPr/>
+                  </pic:nvPicPr>
+                  <pic:blipFill>
+                    <a:blip r:embed="rId14">
+                      <a:extLst>
+                        <a:ext uri="{28A0092B-C50C-407E-A947-70E740481C1C}">
+                          <a14:useLocalDpi xmlns:a14="http://schemas.microsoft.com/office/drawing/2010/main" val="0"/>
+                        </a:ext>
+                      </a:extLst>
+                    </a:blip>
+                    <a:stretch>
+                      <a:fillRect/>
+                    </a:stretch>
+                  </pic:blipFill>
+                  <pic:spPr>
+                    <a:xfrm>
+                      <a:off x="0" y="0"/>
+                      <a:ext cx="4748400" cy="3499200"/>
+                    </a:xfrm>
+                    <a:prstGeom prst="rect">
+                      <a:avLst/>
+                    </a:prstGeom>
+                  </pic:spPr>
+                </pic:pic>
+              </a:graphicData>
+            </a:graphic>
+            <wp14:sizeRelH relativeFrom="margin">
+              <wp14:pctWidth>0</wp14:pctWidth>
+            </wp14:sizeRelH>
+            <wp14:sizeRelV relativeFrom="margin">
+              <wp14:pctHeight>0</wp14:pctHeight>
+            </wp14:sizeRelV>
+          </wp:anchor>
+        </w:drawing>
+      </w:r>
+      <w:r>
+        <w:rPr>
+          <w:rStyle w:val="normaltextrun"/>
+          <w:rFonts w:eastAsiaTheme="majorEastAsia" w:cs="Arial"/>
+          <w:lang w:eastAsia="de-DE"/>
+        </w:rPr>
         <w:t>Die Rückmeldung des Mikrocontrollers wird in einem Textfeld angezeigt.</w:t>
       </w:r>
+    </w:p>
+    <w:p>
+      <w:pPr>
+        <w:spacing w:before="100" w:beforeAutospacing="1" w:after="100" w:afterAutospacing="1"/>
+        <w:ind w:left="1440"/>
+        <w:jc w:val="both"/>
+        <w:rPr>
+          <w:rStyle w:val="normaltextrun"/>
+          <w:rFonts w:eastAsiaTheme="majorEastAsia" w:cs="Arial"/>
+          <w:lang w:eastAsia="de-DE"/>
+        </w:rPr>
+      </w:pPr>
     </w:p>
     <w:p>
       <w:pPr>
@@ -648,8 +1414,222 @@
           <w:rFonts w:eastAsiaTheme="majorEastAsia" w:cs="Arial"/>
           <w:lang w:eastAsia="de-DE"/>
         </w:rPr>
-        <w:t>Ein Button ermöglicht das Speichern aller Interaktionen in einer Textdatei.</w:t>
-      </w:r>
+        <w:drawing>
+          <wp:anchor distT="0" distB="0" distL="114300" distR="114300" simplePos="0" relativeHeight="251663360" behindDoc="1" locked="0" layoutInCell="1" allowOverlap="1" wp14:anchorId="7130AA84" wp14:editId="31096B37">
+            <wp:simplePos x="0" y="0"/>
+            <wp:positionH relativeFrom="column">
+              <wp:posOffset>940245</wp:posOffset>
+            </wp:positionH>
+            <wp:positionV relativeFrom="paragraph">
+              <wp:posOffset>412124</wp:posOffset>
+            </wp:positionV>
+            <wp:extent cx="4690745" cy="2814955"/>
+            <wp:effectExtent l="0" t="0" r="0" b="4445"/>
+            <wp:wrapTight wrapText="bothSides">
+              <wp:wrapPolygon edited="0">
+                <wp:start x="0" y="0"/>
+                <wp:lineTo x="0" y="21488"/>
+                <wp:lineTo x="21492" y="21488"/>
+                <wp:lineTo x="21492" y="0"/>
+                <wp:lineTo x="0" y="0"/>
+              </wp:wrapPolygon>
+            </wp:wrapTight>
+            <wp:docPr id="7" name="Grafik 7"/>
+            <wp:cNvGraphicFramePr>
+              <a:graphicFrameLocks xmlns:a="http://schemas.openxmlformats.org/drawingml/2006/main" noChangeAspect="1"/>
+            </wp:cNvGraphicFramePr>
+            <a:graphic xmlns:a="http://schemas.openxmlformats.org/drawingml/2006/main">
+              <a:graphicData uri="http://schemas.openxmlformats.org/drawingml/2006/picture">
+                <pic:pic xmlns:pic="http://schemas.openxmlformats.org/drawingml/2006/picture">
+                  <pic:nvPicPr>
+                    <pic:cNvPr id="1" name=""/>
+                    <pic:cNvPicPr/>
+                  </pic:nvPicPr>
+                  <pic:blipFill>
+                    <a:blip r:embed="rId15">
+                      <a:extLst>
+                        <a:ext uri="{28A0092B-C50C-407E-A947-70E740481C1C}">
+                          <a14:useLocalDpi xmlns:a14="http://schemas.microsoft.com/office/drawing/2010/main" val="0"/>
+                        </a:ext>
+                      </a:extLst>
+                    </a:blip>
+                    <a:stretch>
+                      <a:fillRect/>
+                    </a:stretch>
+                  </pic:blipFill>
+                  <pic:spPr>
+                    <a:xfrm>
+                      <a:off x="0" y="0"/>
+                      <a:ext cx="4690745" cy="2814955"/>
+                    </a:xfrm>
+                    <a:prstGeom prst="rect">
+                      <a:avLst/>
+                    </a:prstGeom>
+                  </pic:spPr>
+                </pic:pic>
+              </a:graphicData>
+            </a:graphic>
+            <wp14:sizeRelH relativeFrom="margin">
+              <wp14:pctWidth>0</wp14:pctWidth>
+            </wp14:sizeRelH>
+            <wp14:sizeRelV relativeFrom="margin">
+              <wp14:pctHeight>0</wp14:pctHeight>
+            </wp14:sizeRelV>
+          </wp:anchor>
+        </w:drawing>
+      </w:r>
+      <w:r>
+        <w:rPr>
+          <w:rStyle w:val="normaltextrun"/>
+          <w:rFonts w:eastAsiaTheme="majorEastAsia" w:cs="Arial"/>
+          <w:lang w:eastAsia="de-DE"/>
+        </w:rPr>
+        <w:t>Der</w:t>
+      </w:r>
+      <w:r>
+        <w:rPr>
+          <w:rStyle w:val="normaltextrun"/>
+          <w:rFonts w:eastAsiaTheme="majorEastAsia" w:cs="Arial"/>
+          <w:lang w:eastAsia="de-DE"/>
+        </w:rPr>
+        <w:t xml:space="preserve"> Button</w:t>
+      </w:r>
+      <w:r>
+        <w:rPr>
+          <w:rStyle w:val="normaltextrun"/>
+          <w:rFonts w:eastAsiaTheme="majorEastAsia" w:cs="Arial"/>
+          <w:lang w:eastAsia="de-DE"/>
+        </w:rPr>
+        <w:t xml:space="preserve">: „Save Log“ </w:t>
+      </w:r>
+      <w:r>
+        <w:rPr>
+          <w:rStyle w:val="normaltextrun"/>
+          <w:rFonts w:eastAsiaTheme="majorEastAsia" w:cs="Arial"/>
+          <w:lang w:eastAsia="de-DE"/>
+        </w:rPr>
+        <w:t>ermöglicht das Speichern aller Interaktionen in einer Textdatei.</w:t>
+      </w:r>
+    </w:p>
+    <w:p>
+      <w:pPr>
+        <w:pStyle w:val="Listenabsatz"/>
+        <w:rPr>
+          <w:rStyle w:val="normaltextrun"/>
+          <w:rFonts w:eastAsiaTheme="majorEastAsia" w:cs="Arial"/>
+          <w:lang w:eastAsia="de-DE"/>
+        </w:rPr>
+      </w:pPr>
+    </w:p>
+    <w:p>
+      <w:pPr>
+        <w:spacing w:before="100" w:beforeAutospacing="1" w:after="100" w:afterAutospacing="1"/>
+        <w:jc w:val="both"/>
+        <w:rPr>
+          <w:rStyle w:val="normaltextrun"/>
+          <w:rFonts w:eastAsiaTheme="majorEastAsia" w:cs="Arial"/>
+          <w:lang w:eastAsia="de-DE"/>
+        </w:rPr>
+      </w:pPr>
+    </w:p>
+    <w:p>
+      <w:pPr>
+        <w:spacing w:before="100" w:beforeAutospacing="1" w:after="100" w:afterAutospacing="1"/>
+        <w:jc w:val="both"/>
+        <w:rPr>
+          <w:rStyle w:val="normaltextrun"/>
+          <w:rFonts w:eastAsiaTheme="majorEastAsia" w:cs="Arial"/>
+          <w:lang w:eastAsia="de-DE"/>
+        </w:rPr>
+      </w:pPr>
+    </w:p>
+    <w:p>
+      <w:pPr>
+        <w:spacing w:before="100" w:beforeAutospacing="1" w:after="100" w:afterAutospacing="1"/>
+        <w:jc w:val="both"/>
+        <w:rPr>
+          <w:rStyle w:val="normaltextrun"/>
+          <w:rFonts w:eastAsiaTheme="majorEastAsia" w:cs="Arial"/>
+          <w:lang w:eastAsia="de-DE"/>
+        </w:rPr>
+      </w:pPr>
+    </w:p>
+    <w:p>
+      <w:pPr>
+        <w:spacing w:before="100" w:beforeAutospacing="1" w:after="100" w:afterAutospacing="1"/>
+        <w:jc w:val="both"/>
+        <w:rPr>
+          <w:rStyle w:val="normaltextrun"/>
+          <w:rFonts w:eastAsiaTheme="majorEastAsia" w:cs="Arial"/>
+          <w:lang w:eastAsia="de-DE"/>
+        </w:rPr>
+      </w:pPr>
+    </w:p>
+    <w:p>
+      <w:pPr>
+        <w:spacing w:before="100" w:beforeAutospacing="1" w:after="100" w:afterAutospacing="1"/>
+        <w:jc w:val="both"/>
+        <w:rPr>
+          <w:rStyle w:val="normaltextrun"/>
+          <w:rFonts w:eastAsiaTheme="majorEastAsia" w:cs="Arial"/>
+          <w:lang w:eastAsia="de-DE"/>
+        </w:rPr>
+      </w:pPr>
+    </w:p>
+    <w:p>
+      <w:pPr>
+        <w:spacing w:before="100" w:beforeAutospacing="1" w:after="100" w:afterAutospacing="1"/>
+        <w:jc w:val="both"/>
+        <w:rPr>
+          <w:rStyle w:val="normaltextrun"/>
+          <w:rFonts w:eastAsiaTheme="majorEastAsia" w:cs="Arial"/>
+          <w:lang w:eastAsia="de-DE"/>
+        </w:rPr>
+      </w:pPr>
+    </w:p>
+    <w:p>
+      <w:pPr>
+        <w:spacing w:before="100" w:beforeAutospacing="1" w:after="100" w:afterAutospacing="1"/>
+        <w:jc w:val="both"/>
+        <w:rPr>
+          <w:rStyle w:val="normaltextrun"/>
+          <w:rFonts w:eastAsiaTheme="majorEastAsia" w:cs="Arial"/>
+          <w:lang w:eastAsia="de-DE"/>
+        </w:rPr>
+      </w:pPr>
+    </w:p>
+    <w:p>
+      <w:pPr>
+        <w:spacing w:before="100" w:beforeAutospacing="1" w:after="100" w:afterAutospacing="1"/>
+        <w:jc w:val="both"/>
+        <w:rPr>
+          <w:rStyle w:val="normaltextrun"/>
+          <w:rFonts w:eastAsiaTheme="majorEastAsia" w:cs="Arial"/>
+          <w:lang w:eastAsia="de-DE"/>
+        </w:rPr>
+      </w:pPr>
+    </w:p>
+    <w:p>
+      <w:pPr>
+        <w:spacing w:before="100" w:beforeAutospacing="1" w:after="100" w:afterAutospacing="1"/>
+        <w:jc w:val="both"/>
+        <w:rPr>
+          <w:rStyle w:val="normaltextrun"/>
+          <w:rFonts w:eastAsiaTheme="majorEastAsia" w:cs="Arial"/>
+          <w:lang w:eastAsia="de-DE"/>
+        </w:rPr>
+      </w:pPr>
+    </w:p>
+    <w:p>
+      <w:pPr>
+        <w:spacing w:before="100" w:beforeAutospacing="1" w:after="100" w:afterAutospacing="1"/>
+        <w:jc w:val="both"/>
+        <w:rPr>
+          <w:rStyle w:val="normaltextrun"/>
+          <w:rFonts w:eastAsiaTheme="majorEastAsia" w:cs="Arial"/>
+          <w:lang w:eastAsia="de-DE"/>
+        </w:rPr>
+      </w:pPr>
     </w:p>
     <w:p>
       <w:pPr>
@@ -678,6 +1658,7 @@
           <w:lang w:eastAsia="de-DE"/>
           <w14:ligatures w14:val="none"/>
         </w:rPr>
+        <w:lastRenderedPageBreak/>
         <w:t>Fehlerbehandlung:</w:t>
       </w:r>
     </w:p>
@@ -701,6 +1682,76 @@
           <w:rFonts w:eastAsiaTheme="majorEastAsia" w:cs="Arial"/>
           <w:lang w:eastAsia="de-DE"/>
         </w:rPr>
+        <w:drawing>
+          <wp:anchor distT="0" distB="0" distL="114300" distR="114300" simplePos="0" relativeHeight="251665408" behindDoc="1" locked="0" layoutInCell="1" allowOverlap="1" wp14:anchorId="2F892620" wp14:editId="247C40D6">
+            <wp:simplePos x="0" y="0"/>
+            <wp:positionH relativeFrom="column">
+              <wp:posOffset>880902</wp:posOffset>
+            </wp:positionH>
+            <wp:positionV relativeFrom="paragraph">
+              <wp:posOffset>375912</wp:posOffset>
+            </wp:positionV>
+            <wp:extent cx="4370400" cy="1810800"/>
+            <wp:effectExtent l="0" t="0" r="0" b="0"/>
+            <wp:wrapTight wrapText="bothSides">
+              <wp:wrapPolygon edited="0">
+                <wp:start x="0" y="0"/>
+                <wp:lineTo x="0" y="21365"/>
+                <wp:lineTo x="21468" y="21365"/>
+                <wp:lineTo x="21468" y="0"/>
+                <wp:lineTo x="0" y="0"/>
+              </wp:wrapPolygon>
+            </wp:wrapTight>
+            <wp:docPr id="9" name="Grafik 9"/>
+            <wp:cNvGraphicFramePr>
+              <a:graphicFrameLocks xmlns:a="http://schemas.openxmlformats.org/drawingml/2006/main" noChangeAspect="1"/>
+            </wp:cNvGraphicFramePr>
+            <a:graphic xmlns:a="http://schemas.openxmlformats.org/drawingml/2006/main">
+              <a:graphicData uri="http://schemas.openxmlformats.org/drawingml/2006/picture">
+                <pic:pic xmlns:pic="http://schemas.openxmlformats.org/drawingml/2006/picture">
+                  <pic:nvPicPr>
+                    <pic:cNvPr id="1" name=""/>
+                    <pic:cNvPicPr/>
+                  </pic:nvPicPr>
+                  <pic:blipFill>
+                    <a:blip r:embed="rId16">
+                      <a:extLst>
+                        <a:ext uri="{28A0092B-C50C-407E-A947-70E740481C1C}">
+                          <a14:useLocalDpi xmlns:a14="http://schemas.microsoft.com/office/drawing/2010/main" val="0"/>
+                        </a:ext>
+                      </a:extLst>
+                    </a:blip>
+                    <a:stretch>
+                      <a:fillRect/>
+                    </a:stretch>
+                  </pic:blipFill>
+                  <pic:spPr>
+                    <a:xfrm>
+                      <a:off x="0" y="0"/>
+                      <a:ext cx="4370400" cy="1810800"/>
+                    </a:xfrm>
+                    <a:prstGeom prst="rect">
+                      <a:avLst/>
+                    </a:prstGeom>
+                  </pic:spPr>
+                </pic:pic>
+              </a:graphicData>
+            </a:graphic>
+            <wp14:sizeRelH relativeFrom="margin">
+              <wp14:pctWidth>0</wp14:pctWidth>
+            </wp14:sizeRelH>
+            <wp14:sizeRelV relativeFrom="margin">
+              <wp14:pctHeight>0</wp14:pctHeight>
+            </wp14:sizeRelV>
+          </wp:anchor>
+        </w:drawing>
+      </w:r>
+      <w:r>
+        <w:rPr>
+          <w:rStyle w:val="normaltextrun"/>
+          <w:rFonts w:eastAsiaTheme="majorEastAsia" w:cs="Arial"/>
+          <w:lang w:eastAsia="de-DE"/>
+        </w:rPr>
         <w:t xml:space="preserve">Fehlermeldungen, wie bei Verbindungsverlust, werden in einem separaten </w:t>
       </w:r>
       <w:proofErr w:type="spellStart"/>
@@ -721,6 +1772,90 @@
         </w:rPr>
         <w:t xml:space="preserve"> und als Dialog angezeigt</w:t>
       </w:r>
+    </w:p>
+    <w:p>
+      <w:pPr>
+        <w:spacing w:before="100" w:beforeAutospacing="1" w:after="100" w:afterAutospacing="1"/>
+        <w:ind w:left="720"/>
+        <w:jc w:val="both"/>
+        <w:rPr>
+          <w:rStyle w:val="normaltextrun"/>
+          <w:rFonts w:eastAsiaTheme="majorEastAsia" w:cs="Arial"/>
+          <w:lang w:eastAsia="de-DE"/>
+        </w:rPr>
+      </w:pPr>
+    </w:p>
+    <w:p>
+      <w:pPr>
+        <w:spacing w:before="100" w:beforeAutospacing="1" w:after="100" w:afterAutospacing="1"/>
+        <w:ind w:left="720"/>
+        <w:jc w:val="both"/>
+        <w:rPr>
+          <w:rStyle w:val="normaltextrun"/>
+          <w:rFonts w:eastAsiaTheme="majorEastAsia" w:cs="Arial"/>
+          <w:lang w:eastAsia="de-DE"/>
+        </w:rPr>
+      </w:pPr>
+    </w:p>
+    <w:p>
+      <w:pPr>
+        <w:spacing w:before="100" w:beforeAutospacing="1" w:after="100" w:afterAutospacing="1"/>
+        <w:ind w:left="720"/>
+        <w:jc w:val="both"/>
+        <w:rPr>
+          <w:rStyle w:val="normaltextrun"/>
+          <w:rFonts w:eastAsiaTheme="majorEastAsia" w:cs="Arial"/>
+          <w:lang w:eastAsia="de-DE"/>
+        </w:rPr>
+      </w:pPr>
+    </w:p>
+    <w:p>
+      <w:pPr>
+        <w:spacing w:before="100" w:beforeAutospacing="1" w:after="100" w:afterAutospacing="1"/>
+        <w:ind w:left="720"/>
+        <w:jc w:val="both"/>
+        <w:rPr>
+          <w:rStyle w:val="normaltextrun"/>
+          <w:rFonts w:eastAsiaTheme="majorEastAsia" w:cs="Arial"/>
+          <w:lang w:eastAsia="de-DE"/>
+        </w:rPr>
+      </w:pPr>
+    </w:p>
+    <w:p>
+      <w:pPr>
+        <w:spacing w:before="100" w:beforeAutospacing="1" w:after="100" w:afterAutospacing="1"/>
+        <w:ind w:left="720"/>
+        <w:jc w:val="both"/>
+        <w:rPr>
+          <w:rStyle w:val="normaltextrun"/>
+          <w:rFonts w:eastAsiaTheme="majorEastAsia" w:cs="Arial"/>
+          <w:lang w:eastAsia="de-DE"/>
+        </w:rPr>
+      </w:pPr>
+    </w:p>
+    <w:p>
+      <w:pPr>
+        <w:spacing w:before="100" w:beforeAutospacing="1" w:after="100" w:afterAutospacing="1"/>
+        <w:ind w:left="720"/>
+        <w:jc w:val="both"/>
+        <w:rPr>
+          <w:rStyle w:val="normaltextrun"/>
+          <w:rFonts w:eastAsiaTheme="majorEastAsia" w:cs="Arial"/>
+          <w:lang w:eastAsia="de-DE"/>
+        </w:rPr>
+      </w:pPr>
+    </w:p>
+    <w:p>
+      <w:pPr>
+        <w:spacing w:before="100" w:beforeAutospacing="1" w:after="100" w:afterAutospacing="1"/>
+        <w:ind w:left="720"/>
+        <w:jc w:val="both"/>
+        <w:rPr>
+          <w:rStyle w:val="normaltextrun"/>
+          <w:rFonts w:eastAsiaTheme="majorEastAsia" w:cs="Arial"/>
+          <w:lang w:eastAsia="de-DE"/>
+        </w:rPr>
+      </w:pPr>
     </w:p>
     <w:p>
       <w:pPr>
@@ -775,22 +1910,11 @@
     </w:p>
     <w:p>
       <w:pPr>
-        <w:pStyle w:val="Listenabsatz"/>
         <w:numPr>
           <w:ilvl w:val="0"/>
-          <w:numId w:val="23"/>
+          <w:numId w:val="24"/>
         </w:numPr>
         <w:spacing w:before="100" w:beforeAutospacing="1" w:after="100" w:afterAutospacing="1"/>
-        <w:rPr>
-          <w:rFonts w:eastAsia="Times New Roman" w:cs="Arial"/>
-          <w:kern w:val="0"/>
-          <w:sz w:val="24"/>
-          <w:szCs w:val="24"/>
-          <w:lang w:eastAsia="de-DE"/>
-          <w14:ligatures w14:val="none"/>
-        </w:rPr>
-      </w:pPr>
-      <w:r>
         <w:rPr>
           <w:rFonts w:eastAsia="Times New Roman" w:cs="Arial"/>
           <w:b/>
@@ -801,6 +1925,181 @@
           <w:lang w:eastAsia="de-DE"/>
           <w14:ligatures w14:val="none"/>
         </w:rPr>
+      </w:pPr>
+      <w:r>
+        <w:rPr>
+          <w:rFonts w:eastAsia="Times New Roman" w:cs="Arial"/>
+          <w:b/>
+          <w:bCs/>
+          <w:kern w:val="0"/>
+          <w:sz w:val="24"/>
+          <w:szCs w:val="24"/>
+          <w:lang w:eastAsia="de-DE"/>
+          <w14:ligatures w14:val="none"/>
+        </w:rPr>
+        <w:t>Hauptschleife</w:t>
+      </w:r>
+      <w:r>
+        <w:rPr>
+          <w:rFonts w:eastAsia="Times New Roman" w:cs="Arial"/>
+          <w:b/>
+          <w:bCs/>
+          <w:kern w:val="0"/>
+          <w:sz w:val="24"/>
+          <w:szCs w:val="24"/>
+          <w:lang w:eastAsia="de-DE"/>
+          <w14:ligatures w14:val="none"/>
+        </w:rPr>
+        <w:t>:</w:t>
+      </w:r>
+    </w:p>
+    <w:p>
+      <w:pPr>
+        <w:numPr>
+          <w:ilvl w:val="1"/>
+          <w:numId w:val="24"/>
+        </w:numPr>
+        <w:spacing w:before="100" w:beforeAutospacing="1" w:after="100" w:afterAutospacing="1"/>
+        <w:rPr>
+          <w:rFonts w:eastAsia="Times New Roman" w:cs="Arial"/>
+          <w:b/>
+          <w:bCs/>
+          <w:kern w:val="0"/>
+          <w:sz w:val="24"/>
+          <w:szCs w:val="24"/>
+          <w:lang w:eastAsia="de-DE"/>
+          <w14:ligatures w14:val="none"/>
+        </w:rPr>
+      </w:pPr>
+      <w:r>
+        <w:rPr>
+          <w:rFonts w:eastAsia="Times New Roman" w:cs="Arial"/>
+          <w:b/>
+          <w:bCs/>
+          <w:kern w:val="0"/>
+          <w:sz w:val="24"/>
+          <w:szCs w:val="24"/>
+          <w:lang w:eastAsia="de-DE"/>
+          <w14:ligatures w14:val="none"/>
+        </w:rPr>
+        <w:drawing>
+          <wp:anchor distT="0" distB="0" distL="114300" distR="114300" simplePos="0" relativeHeight="251668480" behindDoc="1" locked="0" layoutInCell="1" allowOverlap="1" wp14:anchorId="38154951" wp14:editId="0F7213AF">
+            <wp:simplePos x="0" y="0"/>
+            <wp:positionH relativeFrom="column">
+              <wp:posOffset>904363</wp:posOffset>
+            </wp:positionH>
+            <wp:positionV relativeFrom="paragraph">
+              <wp:posOffset>207010</wp:posOffset>
+            </wp:positionV>
+            <wp:extent cx="3726000" cy="3016800"/>
+            <wp:effectExtent l="0" t="0" r="8255" b="0"/>
+            <wp:wrapTight wrapText="bothSides">
+              <wp:wrapPolygon edited="0">
+                <wp:start x="0" y="0"/>
+                <wp:lineTo x="0" y="21418"/>
+                <wp:lineTo x="21537" y="21418"/>
+                <wp:lineTo x="21537" y="0"/>
+                <wp:lineTo x="0" y="0"/>
+              </wp:wrapPolygon>
+            </wp:wrapTight>
+            <wp:docPr id="10" name="Grafik 10"/>
+            <wp:cNvGraphicFramePr>
+              <a:graphicFrameLocks xmlns:a="http://schemas.openxmlformats.org/drawingml/2006/main" noChangeAspect="1"/>
+            </wp:cNvGraphicFramePr>
+            <a:graphic xmlns:a="http://schemas.openxmlformats.org/drawingml/2006/main">
+              <a:graphicData uri="http://schemas.openxmlformats.org/drawingml/2006/picture">
+                <pic:pic xmlns:pic="http://schemas.openxmlformats.org/drawingml/2006/picture">
+                  <pic:nvPicPr>
+                    <pic:cNvPr id="1" name=""/>
+                    <pic:cNvPicPr/>
+                  </pic:nvPicPr>
+                  <pic:blipFill>
+                    <a:blip r:embed="rId17">
+                      <a:extLst>
+                        <a:ext uri="{28A0092B-C50C-407E-A947-70E740481C1C}">
+                          <a14:useLocalDpi xmlns:a14="http://schemas.microsoft.com/office/drawing/2010/main" val="0"/>
+                        </a:ext>
+                      </a:extLst>
+                    </a:blip>
+                    <a:stretch>
+                      <a:fillRect/>
+                    </a:stretch>
+                  </pic:blipFill>
+                  <pic:spPr>
+                    <a:xfrm>
+                      <a:off x="0" y="0"/>
+                      <a:ext cx="3726000" cy="3016800"/>
+                    </a:xfrm>
+                    <a:prstGeom prst="rect">
+                      <a:avLst/>
+                    </a:prstGeom>
+                  </pic:spPr>
+                </pic:pic>
+              </a:graphicData>
+            </a:graphic>
+            <wp14:sizeRelH relativeFrom="margin">
+              <wp14:pctWidth>0</wp14:pctWidth>
+            </wp14:sizeRelH>
+            <wp14:sizeRelV relativeFrom="margin">
+              <wp14:pctHeight>0</wp14:pctHeight>
+            </wp14:sizeRelV>
+          </wp:anchor>
+        </w:drawing>
+      </w:r>
+      <w:r>
+        <w:rPr>
+          <w:rStyle w:val="normaltextrun"/>
+          <w:rFonts w:eastAsiaTheme="majorEastAsia" w:cs="Arial"/>
+          <w:lang w:eastAsia="de-DE"/>
+        </w:rPr>
+        <w:t>Die Hauptlogik der Anwendung</w:t>
+      </w:r>
+    </w:p>
+    <w:p>
+      <w:pPr>
+        <w:spacing w:before="100" w:beforeAutospacing="1" w:after="100" w:afterAutospacing="1"/>
+        <w:ind w:left="720"/>
+        <w:rPr>
+          <w:rFonts w:eastAsia="Times New Roman" w:cs="Arial"/>
+          <w:b/>
+          <w:bCs/>
+          <w:kern w:val="0"/>
+          <w:sz w:val="24"/>
+          <w:szCs w:val="24"/>
+          <w:lang w:eastAsia="de-DE"/>
+          <w14:ligatures w14:val="none"/>
+        </w:rPr>
+      </w:pPr>
+    </w:p>
+    <w:p>
+      <w:pPr>
+        <w:numPr>
+          <w:ilvl w:val="0"/>
+          <w:numId w:val="24"/>
+        </w:numPr>
+        <w:spacing w:before="100" w:beforeAutospacing="1" w:after="100" w:afterAutospacing="1"/>
+        <w:rPr>
+          <w:rFonts w:eastAsia="Times New Roman" w:cs="Arial"/>
+          <w:b/>
+          <w:bCs/>
+          <w:kern w:val="0"/>
+          <w:sz w:val="24"/>
+          <w:szCs w:val="24"/>
+          <w:lang w:eastAsia="de-DE"/>
+          <w14:ligatures w14:val="none"/>
+        </w:rPr>
+      </w:pPr>
+      <w:r>
+        <w:rPr>
+          <w:rFonts w:eastAsia="Times New Roman" w:cs="Arial"/>
+          <w:b/>
+          <w:bCs/>
+          <w:kern w:val="0"/>
+          <w:sz w:val="24"/>
+          <w:szCs w:val="24"/>
+          <w:lang w:eastAsia="de-DE"/>
+          <w14:ligatures w14:val="none"/>
+        </w:rPr>
         <w:t>Initialisierung:</w:t>
       </w:r>
     </w:p>
@@ -824,8 +2123,114 @@
           <w:rFonts w:eastAsiaTheme="majorEastAsia" w:cs="Arial"/>
           <w:lang w:eastAsia="de-DE"/>
         </w:rPr>
+        <w:drawing>
+          <wp:anchor distT="0" distB="0" distL="114300" distR="114300" simplePos="0" relativeHeight="251667456" behindDoc="1" locked="0" layoutInCell="1" allowOverlap="1" wp14:anchorId="61724FE0" wp14:editId="5145A5F3">
+            <wp:simplePos x="0" y="0"/>
+            <wp:positionH relativeFrom="column">
+              <wp:posOffset>927925</wp:posOffset>
+            </wp:positionH>
+            <wp:positionV relativeFrom="paragraph">
+              <wp:posOffset>362074</wp:posOffset>
+            </wp:positionV>
+            <wp:extent cx="1609200" cy="554400"/>
+            <wp:effectExtent l="0" t="0" r="0" b="0"/>
+            <wp:wrapTight wrapText="bothSides">
+              <wp:wrapPolygon edited="0">
+                <wp:start x="0" y="0"/>
+                <wp:lineTo x="0" y="20784"/>
+                <wp:lineTo x="21225" y="20784"/>
+                <wp:lineTo x="21225" y="0"/>
+                <wp:lineTo x="0" y="0"/>
+              </wp:wrapPolygon>
+            </wp:wrapTight>
+            <wp:docPr id="12" name="Grafik 12"/>
+            <wp:cNvGraphicFramePr>
+              <a:graphicFrameLocks xmlns:a="http://schemas.openxmlformats.org/drawingml/2006/main" noChangeAspect="1"/>
+            </wp:cNvGraphicFramePr>
+            <a:graphic xmlns:a="http://schemas.openxmlformats.org/drawingml/2006/main">
+              <a:graphicData uri="http://schemas.openxmlformats.org/drawingml/2006/picture">
+                <pic:pic xmlns:pic="http://schemas.openxmlformats.org/drawingml/2006/picture">
+                  <pic:nvPicPr>
+                    <pic:cNvPr id="1" name=""/>
+                    <pic:cNvPicPr/>
+                  </pic:nvPicPr>
+                  <pic:blipFill>
+                    <a:blip r:embed="rId18">
+                      <a:extLst>
+                        <a:ext uri="{28A0092B-C50C-407E-A947-70E740481C1C}">
+                          <a14:useLocalDpi xmlns:a14="http://schemas.microsoft.com/office/drawing/2010/main" val="0"/>
+                        </a:ext>
+                      </a:extLst>
+                    </a:blip>
+                    <a:stretch>
+                      <a:fillRect/>
+                    </a:stretch>
+                  </pic:blipFill>
+                  <pic:spPr>
+                    <a:xfrm>
+                      <a:off x="0" y="0"/>
+                      <a:ext cx="1609200" cy="554400"/>
+                    </a:xfrm>
+                    <a:prstGeom prst="rect">
+                      <a:avLst/>
+                    </a:prstGeom>
+                  </pic:spPr>
+                </pic:pic>
+              </a:graphicData>
+            </a:graphic>
+            <wp14:sizeRelH relativeFrom="margin">
+              <wp14:pctWidth>0</wp14:pctWidth>
+            </wp14:sizeRelH>
+            <wp14:sizeRelV relativeFrom="margin">
+              <wp14:pctHeight>0</wp14:pctHeight>
+            </wp14:sizeRelV>
+          </wp:anchor>
+        </w:drawing>
+      </w:r>
+      <w:r>
+        <w:rPr>
+          <w:rStyle w:val="normaltextrun"/>
+          <w:rFonts w:eastAsiaTheme="majorEastAsia" w:cs="Arial"/>
+          <w:lang w:eastAsia="de-DE"/>
+        </w:rPr>
         <w:t>Konfiguration der seriellen Schnittstelle zur Kommunikation mit der PC-Anwendung.</w:t>
       </w:r>
+    </w:p>
+    <w:p>
+      <w:pPr>
+        <w:spacing w:before="100" w:beforeAutospacing="1" w:after="100" w:afterAutospacing="1"/>
+        <w:ind w:left="1440"/>
+        <w:jc w:val="both"/>
+        <w:rPr>
+          <w:rStyle w:val="normaltextrun"/>
+          <w:rFonts w:eastAsiaTheme="majorEastAsia" w:cs="Arial"/>
+          <w:lang w:eastAsia="de-DE"/>
+        </w:rPr>
+      </w:pPr>
+    </w:p>
+    <w:p>
+      <w:pPr>
+        <w:spacing w:before="100" w:beforeAutospacing="1" w:after="100" w:afterAutospacing="1"/>
+        <w:ind w:left="1440"/>
+        <w:jc w:val="both"/>
+        <w:rPr>
+          <w:rStyle w:val="normaltextrun"/>
+          <w:rFonts w:eastAsiaTheme="majorEastAsia" w:cs="Arial"/>
+          <w:lang w:eastAsia="de-DE"/>
+        </w:rPr>
+      </w:pPr>
+    </w:p>
+    <w:p>
+      <w:pPr>
+        <w:spacing w:before="100" w:beforeAutospacing="1" w:after="100" w:afterAutospacing="1"/>
+        <w:ind w:left="1440"/>
+        <w:jc w:val="both"/>
+        <w:rPr>
+          <w:rStyle w:val="normaltextrun"/>
+          <w:rFonts w:eastAsiaTheme="majorEastAsia" w:cs="Arial"/>
+          <w:lang w:eastAsia="de-DE"/>
+        </w:rPr>
+      </w:pPr>
     </w:p>
     <w:p>
       <w:pPr>
@@ -834,16 +2239,6 @@
           <w:numId w:val="24"/>
         </w:numPr>
         <w:spacing w:before="100" w:beforeAutospacing="1" w:after="100" w:afterAutospacing="1"/>
-        <w:rPr>
-          <w:rFonts w:eastAsia="Times New Roman" w:cs="Arial"/>
-          <w:kern w:val="0"/>
-          <w:sz w:val="24"/>
-          <w:szCs w:val="24"/>
-          <w:lang w:eastAsia="de-DE"/>
-          <w14:ligatures w14:val="none"/>
-        </w:rPr>
-      </w:pPr>
-      <w:r>
         <w:rPr>
           <w:rFonts w:eastAsia="Times New Roman" w:cs="Arial"/>
           <w:b/>
@@ -854,8 +2249,59 @@
           <w:lang w:eastAsia="de-DE"/>
           <w14:ligatures w14:val="none"/>
         </w:rPr>
+      </w:pPr>
+      <w:r>
+        <w:rPr>
+          <w:rFonts w:eastAsia="Times New Roman" w:cs="Arial"/>
+          <w:b/>
+          <w:bCs/>
+          <w:kern w:val="0"/>
+          <w:sz w:val="24"/>
+          <w:szCs w:val="24"/>
+          <w:lang w:eastAsia="de-DE"/>
+          <w14:ligatures w14:val="none"/>
+        </w:rPr>
         <w:lastRenderedPageBreak/>
-        <w:t>Eingangsverarbeitung:</w:t>
+        <w:t>Eingangsverarbeitung</w:t>
+      </w:r>
+      <w:r>
+        <w:rPr>
+          <w:rFonts w:eastAsia="Times New Roman" w:cs="Arial"/>
+          <w:b/>
+          <w:bCs/>
+          <w:kern w:val="0"/>
+          <w:sz w:val="24"/>
+          <w:szCs w:val="24"/>
+          <w:lang w:eastAsia="de-DE"/>
+          <w14:ligatures w14:val="none"/>
+        </w:rPr>
+        <w:t xml:space="preserve"> und </w:t>
+      </w:r>
+      <w:r>
+        <w:rPr>
+          <w:rFonts w:eastAsia="Times New Roman" w:cs="Arial"/>
+          <w:b/>
+          <w:bCs/>
+          <w:kern w:val="0"/>
+          <w:sz w:val="24"/>
+          <w:szCs w:val="24"/>
+          <w:lang w:eastAsia="de-DE"/>
+          <w14:ligatures w14:val="none"/>
+        </w:rPr>
+        <w:t>Berechnung</w:t>
+      </w:r>
+      <w:r>
+        <w:rPr>
+          <w:rFonts w:eastAsia="Times New Roman" w:cs="Arial"/>
+          <w:b/>
+          <w:bCs/>
+          <w:kern w:val="0"/>
+          <w:sz w:val="24"/>
+          <w:szCs w:val="24"/>
+          <w:lang w:eastAsia="de-DE"/>
+          <w14:ligatures w14:val="none"/>
+        </w:rPr>
+        <w:t>:</w:t>
       </w:r>
     </w:p>
     <w:p>
@@ -890,7 +2336,6 @@
         <w:spacing w:before="100" w:beforeAutospacing="1" w:after="100" w:afterAutospacing="1"/>
         <w:jc w:val="both"/>
         <w:rPr>
-          <w:rStyle w:val="normaltextrun"/>
           <w:rFonts w:eastAsiaTheme="majorEastAsia" w:cs="Arial"/>
           <w:lang w:eastAsia="de-DE"/>
         </w:rPr>
@@ -903,14 +2348,155 @@
         </w:rPr>
         <w:t>Bei Dezimalzahlen wird das Komma in einen Punkt umgewandelt.</w:t>
       </w:r>
+    </w:p>
+    <w:p>
+      <w:pPr>
+        <w:numPr>
+          <w:ilvl w:val="1"/>
+          <w:numId w:val="17"/>
+        </w:numPr>
+        <w:spacing w:before="100" w:beforeAutospacing="1" w:after="100" w:afterAutospacing="1"/>
+        <w:jc w:val="both"/>
+        <w:rPr>
+          <w:rStyle w:val="normaltextrun"/>
+          <w:rFonts w:eastAsiaTheme="majorEastAsia" w:cs="Arial"/>
+          <w:lang w:eastAsia="de-DE"/>
+        </w:rPr>
+      </w:pPr>
+      <w:r>
+        <w:rPr>
+          <w:rStyle w:val="normaltextrun"/>
+          <w:rFonts w:eastAsiaTheme="majorEastAsia" w:cs="Arial"/>
+          <w:lang w:eastAsia="de-DE"/>
+        </w:rPr>
+        <w:t>Die arithmetische Operation wird basierend auf dem Operator ausgeführt.</w:t>
+      </w:r>
+    </w:p>
+    <w:p>
+      <w:pPr>
+        <w:numPr>
+          <w:ilvl w:val="1"/>
+          <w:numId w:val="17"/>
+        </w:numPr>
+        <w:spacing w:before="100" w:beforeAutospacing="1" w:after="100" w:afterAutospacing="1"/>
+        <w:jc w:val="both"/>
+        <w:rPr>
+          <w:rStyle w:val="normaltextrun"/>
+          <w:rFonts w:eastAsiaTheme="majorEastAsia" w:cs="Arial"/>
+          <w:lang w:eastAsia="de-DE"/>
+        </w:rPr>
+      </w:pPr>
+      <w:r>
+        <w:rPr>
+          <w:rStyle w:val="normaltextrun"/>
+          <w:rFonts w:eastAsiaTheme="majorEastAsia" w:cs="Arial"/>
+          <w:lang w:eastAsia="de-DE"/>
+        </w:rPr>
+        <w:drawing>
+          <wp:anchor distT="0" distB="0" distL="114300" distR="114300" simplePos="0" relativeHeight="251669504" behindDoc="1" locked="0" layoutInCell="1" allowOverlap="1" wp14:anchorId="7134AE4E" wp14:editId="53B10673">
+            <wp:simplePos x="0" y="0"/>
+            <wp:positionH relativeFrom="column">
+              <wp:posOffset>928816</wp:posOffset>
+            </wp:positionH>
+            <wp:positionV relativeFrom="paragraph">
+              <wp:posOffset>243452</wp:posOffset>
+            </wp:positionV>
+            <wp:extent cx="4953600" cy="3826800"/>
+            <wp:effectExtent l="0" t="0" r="0" b="2540"/>
+            <wp:wrapTight wrapText="bothSides">
+              <wp:wrapPolygon edited="0">
+                <wp:start x="0" y="0"/>
+                <wp:lineTo x="0" y="21507"/>
+                <wp:lineTo x="21517" y="21507"/>
+                <wp:lineTo x="21517" y="0"/>
+                <wp:lineTo x="0" y="0"/>
+              </wp:wrapPolygon>
+            </wp:wrapTight>
+            <wp:docPr id="14" name="Grafik 14"/>
+            <wp:cNvGraphicFramePr>
+              <a:graphicFrameLocks xmlns:a="http://schemas.openxmlformats.org/drawingml/2006/main" noChangeAspect="1"/>
+            </wp:cNvGraphicFramePr>
+            <a:graphic xmlns:a="http://schemas.openxmlformats.org/drawingml/2006/main">
+              <a:graphicData uri="http://schemas.openxmlformats.org/drawingml/2006/picture">
+                <pic:pic xmlns:pic="http://schemas.openxmlformats.org/drawingml/2006/picture">
+                  <pic:nvPicPr>
+                    <pic:cNvPr id="1" name=""/>
+                    <pic:cNvPicPr/>
+                  </pic:nvPicPr>
+                  <pic:blipFill>
+                    <a:blip r:embed="rId19">
+                      <a:extLst>
+                        <a:ext uri="{28A0092B-C50C-407E-A947-70E740481C1C}">
+                          <a14:useLocalDpi xmlns:a14="http://schemas.microsoft.com/office/drawing/2010/main" val="0"/>
+                        </a:ext>
+                      </a:extLst>
+                    </a:blip>
+                    <a:stretch>
+                      <a:fillRect/>
+                    </a:stretch>
+                  </pic:blipFill>
+                  <pic:spPr>
+                    <a:xfrm>
+                      <a:off x="0" y="0"/>
+                      <a:ext cx="4953600" cy="3826800"/>
+                    </a:xfrm>
+                    <a:prstGeom prst="rect">
+                      <a:avLst/>
+                    </a:prstGeom>
+                  </pic:spPr>
+                </pic:pic>
+              </a:graphicData>
+            </a:graphic>
+            <wp14:sizeRelH relativeFrom="margin">
+              <wp14:pctWidth>0</wp14:pctWidth>
+            </wp14:sizeRelH>
+            <wp14:sizeRelV relativeFrom="margin">
+              <wp14:pctHeight>0</wp14:pctHeight>
+            </wp14:sizeRelV>
+          </wp:anchor>
+        </w:drawing>
+      </w:r>
+      <w:r>
+        <w:rPr>
+          <w:rStyle w:val="normaltextrun"/>
+          <w:rFonts w:eastAsiaTheme="majorEastAsia" w:cs="Arial"/>
+          <w:lang w:eastAsia="de-DE"/>
+        </w:rPr>
+        <w:t>Division durch null wird abgefangen und entsprechend behandelt.</w:t>
+      </w:r>
+    </w:p>
+    <w:p>
+      <w:pPr>
+        <w:spacing w:before="100" w:beforeAutospacing="1" w:after="100" w:afterAutospacing="1"/>
+        <w:ind w:left="1440"/>
+        <w:jc w:val="both"/>
+        <w:rPr>
+          <w:rStyle w:val="normaltextrun"/>
+          <w:rFonts w:eastAsiaTheme="majorEastAsia" w:cs="Arial"/>
+          <w:lang w:eastAsia="de-DE"/>
+        </w:rPr>
+      </w:pPr>
+    </w:p>
+    <w:p>
+      <w:pPr>
+        <w:spacing w:before="100" w:beforeAutospacing="1" w:after="100" w:afterAutospacing="1"/>
+        <w:ind w:left="1440"/>
+        <w:jc w:val="both"/>
+        <w:rPr>
+          <w:rStyle w:val="normaltextrun"/>
+          <w:rFonts w:eastAsiaTheme="majorEastAsia" w:cs="Arial"/>
+          <w:lang w:eastAsia="de-DE"/>
+        </w:rPr>
+      </w:pPr>
     </w:p>
     <w:p>
       <w:pPr>
         <w:numPr>
           <w:ilvl w:val="0"/>
-          <w:numId w:val="25"/>
+          <w:numId w:val="26"/>
         </w:numPr>
         <w:spacing w:before="100" w:beforeAutospacing="1" w:after="100" w:afterAutospacing="1"/>
+        <w:jc w:val="both"/>
         <w:rPr>
           <w:rFonts w:eastAsia="Times New Roman" w:cs="Arial"/>
           <w:kern w:val="0"/>
@@ -931,7 +2517,7 @@
           <w:lang w:eastAsia="de-DE"/>
           <w14:ligatures w14:val="none"/>
         </w:rPr>
-        <w:t>Berechnungen:</w:t>
+        <w:t>Ausgabe:</w:t>
       </w:r>
     </w:p>
     <w:p>
@@ -954,15 +2540,89 @@
           <w:rFonts w:eastAsiaTheme="majorEastAsia" w:cs="Arial"/>
           <w:lang w:eastAsia="de-DE"/>
         </w:rPr>
-        <w:t>Die arithmetische Operation wird basierend auf dem Operator ausgeführt.</w:t>
-      </w:r>
-    </w:p>
-    <w:p>
-      <w:pPr>
-        <w:numPr>
-          <w:ilvl w:val="1"/>
-          <w:numId w:val="17"/>
-        </w:numPr>
+        <w:drawing>
+          <wp:anchor distT="0" distB="0" distL="114300" distR="114300" simplePos="0" relativeHeight="251670528" behindDoc="1" locked="0" layoutInCell="1" allowOverlap="1" wp14:anchorId="51E7D04E" wp14:editId="1B9857CC">
+            <wp:simplePos x="0" y="0"/>
+            <wp:positionH relativeFrom="column">
+              <wp:posOffset>927991</wp:posOffset>
+            </wp:positionH>
+            <wp:positionV relativeFrom="paragraph">
+              <wp:posOffset>388810</wp:posOffset>
+            </wp:positionV>
+            <wp:extent cx="3628800" cy="324000"/>
+            <wp:effectExtent l="0" t="0" r="0" b="0"/>
+            <wp:wrapTight wrapText="bothSides">
+              <wp:wrapPolygon edited="0">
+                <wp:start x="0" y="0"/>
+                <wp:lineTo x="0" y="20329"/>
+                <wp:lineTo x="21434" y="20329"/>
+                <wp:lineTo x="21434" y="0"/>
+                <wp:lineTo x="0" y="0"/>
+              </wp:wrapPolygon>
+            </wp:wrapTight>
+            <wp:docPr id="15" name="Grafik 15"/>
+            <wp:cNvGraphicFramePr>
+              <a:graphicFrameLocks xmlns:a="http://schemas.openxmlformats.org/drawingml/2006/main" noChangeAspect="1"/>
+            </wp:cNvGraphicFramePr>
+            <a:graphic xmlns:a="http://schemas.openxmlformats.org/drawingml/2006/main">
+              <a:graphicData uri="http://schemas.openxmlformats.org/drawingml/2006/picture">
+                <pic:pic xmlns:pic="http://schemas.openxmlformats.org/drawingml/2006/picture">
+                  <pic:nvPicPr>
+                    <pic:cNvPr id="1" name=""/>
+                    <pic:cNvPicPr/>
+                  </pic:nvPicPr>
+                  <pic:blipFill>
+                    <a:blip r:embed="rId20">
+                      <a:extLst>
+                        <a:ext uri="{28A0092B-C50C-407E-A947-70E740481C1C}">
+                          <a14:useLocalDpi xmlns:a14="http://schemas.microsoft.com/office/drawing/2010/main" val="0"/>
+                        </a:ext>
+                      </a:extLst>
+                    </a:blip>
+                    <a:stretch>
+                      <a:fillRect/>
+                    </a:stretch>
+                  </pic:blipFill>
+                  <pic:spPr>
+                    <a:xfrm>
+                      <a:off x="0" y="0"/>
+                      <a:ext cx="3628800" cy="324000"/>
+                    </a:xfrm>
+                    <a:prstGeom prst="rect">
+                      <a:avLst/>
+                    </a:prstGeom>
+                  </pic:spPr>
+                </pic:pic>
+              </a:graphicData>
+            </a:graphic>
+            <wp14:sizeRelH relativeFrom="margin">
+              <wp14:pctWidth>0</wp14:pctWidth>
+            </wp14:sizeRelH>
+            <wp14:sizeRelV relativeFrom="margin">
+              <wp14:pctHeight>0</wp14:pctHeight>
+            </wp14:sizeRelV>
+          </wp:anchor>
+        </w:drawing>
+      </w:r>
+      <w:r>
+        <w:rPr>
+          <w:rStyle w:val="normaltextrun"/>
+          <w:rFonts w:eastAsiaTheme="majorEastAsia" w:cs="Arial"/>
+          <w:lang w:eastAsia="de-DE"/>
+        </w:rPr>
+        <w:t>Das Ergebnis wird als Zeichenkette formatiert und an die PC-Anwendung zurückgesendet.</w:t>
+      </w:r>
+      <w:r>
+        <w:rPr>
+          <w:rStyle w:val="normaltextrun"/>
+          <w:rFonts w:eastAsiaTheme="majorEastAsia" w:cs="Arial"/>
+          <w:lang w:eastAsia="de-DE"/>
+        </w:rPr>
+        <w:t xml:space="preserve"> </w:t>
+      </w:r>
+    </w:p>
+    <w:p>
+      <w:pPr>
         <w:spacing w:before="100" w:beforeAutospacing="1" w:after="100" w:afterAutospacing="1"/>
         <w:jc w:val="both"/>
         <w:rPr>
@@ -971,20 +2631,129 @@
           <w:lang w:eastAsia="de-DE"/>
         </w:rPr>
       </w:pPr>
-      <w:r>
-        <w:rPr>
-          <w:rStyle w:val="normaltextrun"/>
-          <w:rFonts w:eastAsiaTheme="majorEastAsia" w:cs="Arial"/>
-          <w:lang w:eastAsia="de-DE"/>
-        </w:rPr>
-        <w:t>Division durch null wird abgefangen und entsprechend behandelt.</w:t>
+    </w:p>
+    <w:p>
+      <w:pPr>
+        <w:spacing w:before="100" w:beforeAutospacing="1" w:after="100" w:afterAutospacing="1"/>
+        <w:jc w:val="both"/>
+        <w:rPr>
+          <w:rStyle w:val="normaltextrun"/>
+          <w:rFonts w:eastAsiaTheme="majorEastAsia" w:cs="Arial"/>
+          <w:lang w:eastAsia="de-DE"/>
+        </w:rPr>
+      </w:pPr>
+    </w:p>
+    <w:p>
+      <w:pPr>
+        <w:spacing w:before="100" w:beforeAutospacing="1" w:after="100" w:afterAutospacing="1"/>
+        <w:jc w:val="both"/>
+        <w:rPr>
+          <w:rStyle w:val="normaltextrun"/>
+          <w:rFonts w:eastAsiaTheme="majorEastAsia" w:cs="Arial"/>
+          <w:lang w:eastAsia="de-DE"/>
+        </w:rPr>
+      </w:pPr>
+    </w:p>
+    <w:p>
+      <w:pPr>
+        <w:spacing w:before="100" w:beforeAutospacing="1" w:after="100" w:afterAutospacing="1"/>
+        <w:jc w:val="both"/>
+        <w:rPr>
+          <w:rStyle w:val="normaltextrun"/>
+          <w:rFonts w:eastAsiaTheme="majorEastAsia" w:cs="Arial"/>
+          <w:lang w:eastAsia="de-DE"/>
+        </w:rPr>
+      </w:pPr>
+    </w:p>
+    <w:p>
+      <w:pPr>
+        <w:spacing w:before="100" w:beforeAutospacing="1" w:after="100" w:afterAutospacing="1"/>
+        <w:jc w:val="both"/>
+        <w:rPr>
+          <w:rStyle w:val="normaltextrun"/>
+          <w:rFonts w:eastAsiaTheme="majorEastAsia" w:cs="Arial"/>
+          <w:lang w:eastAsia="de-DE"/>
+        </w:rPr>
+      </w:pPr>
+    </w:p>
+    <w:p>
+      <w:pPr>
+        <w:spacing w:before="100" w:beforeAutospacing="1" w:after="100" w:afterAutospacing="1"/>
+        <w:jc w:val="both"/>
+        <w:rPr>
+          <w:rStyle w:val="normaltextrun"/>
+          <w:rFonts w:eastAsiaTheme="majorEastAsia" w:cs="Arial"/>
+          <w:lang w:eastAsia="de-DE"/>
+        </w:rPr>
+      </w:pPr>
+    </w:p>
+    <w:p>
+      <w:pPr>
+        <w:spacing w:before="100" w:beforeAutospacing="1" w:after="100" w:afterAutospacing="1"/>
+        <w:jc w:val="both"/>
+        <w:rPr>
+          <w:rStyle w:val="normaltextrun"/>
+          <w:rFonts w:eastAsiaTheme="majorEastAsia" w:cs="Arial"/>
+          <w:lang w:eastAsia="de-DE"/>
+        </w:rPr>
+      </w:pPr>
+    </w:p>
+    <w:p>
+      <w:pPr>
+        <w:jc w:val="both"/>
+        <w:rPr>
+          <w:rFonts w:eastAsia="Times New Roman" w:cs="Arial"/>
+          <w:kern w:val="0"/>
+          <w:sz w:val="24"/>
+          <w:szCs w:val="24"/>
+          <w:lang w:eastAsia="de-DE"/>
+          <w14:ligatures w14:val="none"/>
+        </w:rPr>
+      </w:pPr>
+      <w:r>
+        <w:rPr>
+          <w:rFonts w:eastAsia="Times New Roman" w:cs="Arial"/>
+          <w:kern w:val="0"/>
+          <w:sz w:val="24"/>
+          <w:szCs w:val="24"/>
+          <w:lang w:eastAsia="de-DE"/>
+          <w14:ligatures w14:val="none"/>
+        </w:rPr>
+        <w:lastRenderedPageBreak/>
+        <w:pict w14:anchorId="21A9A85E">
+          <v:rect id="_x0000_i1028" style="width:0;height:1.5pt" o:hralign="center" o:hrstd="t" o:hr="t" fillcolor="#a0a0a0" stroked="f"/>
+        </w:pict>
+      </w:r>
+    </w:p>
+    <w:p>
+      <w:pPr>
+        <w:pStyle w:val="paragraph"/>
+        <w:spacing w:before="0" w:beforeAutospacing="0" w:after="0" w:afterAutospacing="0"/>
+        <w:textAlignment w:val="baseline"/>
+        <w:rPr>
+          <w:rStyle w:val="normaltextrun"/>
+          <w:rFonts w:ascii="Arial" w:eastAsiaTheme="majorEastAsia" w:hAnsi="Arial" w:cs="Arial"/>
+          <w:i/>
+          <w:u w:val="single"/>
+        </w:rPr>
+      </w:pPr>
+      <w:r>
+        <w:rPr>
+          <w:rStyle w:val="normaltextrun"/>
+          <w:rFonts w:ascii="Arial" w:eastAsiaTheme="majorEastAsia" w:hAnsi="Arial" w:cs="Arial"/>
+          <w:i/>
+          <w:sz w:val="28"/>
+          <w:szCs w:val="28"/>
+          <w:u w:val="single"/>
+        </w:rPr>
+        <w:t>Codequalität und Testung</w:t>
       </w:r>
     </w:p>
     <w:p>
       <w:pPr>
         <w:numPr>
           <w:ilvl w:val="0"/>
-          <w:numId w:val="26"/>
+          <w:numId w:val="18"/>
         </w:numPr>
         <w:spacing w:before="100" w:beforeAutospacing="1" w:after="100" w:afterAutospacing="1"/>
         <w:jc w:val="both"/>
@@ -1008,35 +2777,9 @@
           <w:lang w:eastAsia="de-DE"/>
           <w14:ligatures w14:val="none"/>
         </w:rPr>
-        <w:t>Ausgabe:</w:t>
-      </w:r>
-    </w:p>
-    <w:p>
-      <w:pPr>
-        <w:numPr>
-          <w:ilvl w:val="1"/>
-          <w:numId w:val="17"/>
-        </w:numPr>
-        <w:spacing w:before="100" w:beforeAutospacing="1" w:after="100" w:afterAutospacing="1"/>
-        <w:jc w:val="both"/>
-        <w:rPr>
-          <w:rStyle w:val="normaltextrun"/>
-          <w:rFonts w:eastAsiaTheme="majorEastAsia" w:cs="Arial"/>
-          <w:lang w:eastAsia="de-DE"/>
-        </w:rPr>
-      </w:pPr>
-      <w:r>
-        <w:rPr>
-          <w:rStyle w:val="normaltextrun"/>
-          <w:rFonts w:eastAsiaTheme="majorEastAsia" w:cs="Arial"/>
-          <w:lang w:eastAsia="de-DE"/>
-        </w:rPr>
-        <w:t>Das Ergebnis wird als Zeichenkette formatiert und an die PC-Anwendung zurückgesendet.</w:t>
-      </w:r>
-    </w:p>
-    <w:p>
-      <w:pPr>
-        <w:jc w:val="both"/>
+        <w:t>Kommentierung:</w:t>
+      </w:r>
+      <w:r>
         <w:rPr>
           <w:rFonts w:eastAsia="Times New Roman" w:cs="Arial"/>
           <w:kern w:val="0"/>
@@ -1045,7 +2788,16 @@
           <w:lang w:eastAsia="de-DE"/>
           <w14:ligatures w14:val="none"/>
         </w:rPr>
-      </w:pPr>
+        <w:t xml:space="preserve"> </w:t>
+      </w:r>
+      <w:r>
+        <w:rPr>
+          <w:rStyle w:val="normaltextrun"/>
+          <w:rFonts w:eastAsiaTheme="majorEastAsia" w:cs="Arial"/>
+          <w:lang w:eastAsia="de-DE"/>
+        </w:rPr>
+        <w:t>Der gesamte Code wurde mit klaren Kommentaren versehen, um die Verständlichkeit zu erhöhen</w:t>
+      </w:r>
       <w:r>
         <w:rPr>
           <w:rFonts w:eastAsia="Times New Roman" w:cs="Arial"/>
@@ -1055,33 +2807,7 @@
           <w:lang w:eastAsia="de-DE"/>
           <w14:ligatures w14:val="none"/>
         </w:rPr>
-        <w:pict w14:anchorId="21A9A85E">
-          <v:rect id="_x0000_i1028" style="width:0;height:1.5pt" o:hralign="center" o:hrstd="t" o:hr="t" fillcolor="#a0a0a0" stroked="f"/>
-        </w:pict>
-      </w:r>
-    </w:p>
-    <w:p>
-      <w:pPr>
-        <w:pStyle w:val="paragraph"/>
-        <w:spacing w:before="0" w:beforeAutospacing="0" w:after="0" w:afterAutospacing="0"/>
-        <w:textAlignment w:val="baseline"/>
-        <w:rPr>
-          <w:rStyle w:val="normaltextrun"/>
-          <w:rFonts w:ascii="Arial" w:eastAsiaTheme="majorEastAsia" w:hAnsi="Arial" w:cs="Arial"/>
-          <w:i/>
-          <w:u w:val="single"/>
-        </w:rPr>
-      </w:pPr>
-      <w:r>
-        <w:rPr>
-          <w:rStyle w:val="normaltextrun"/>
-          <w:rFonts w:ascii="Arial" w:eastAsiaTheme="majorEastAsia" w:hAnsi="Arial" w:cs="Arial"/>
-          <w:i/>
-          <w:sz w:val="28"/>
-          <w:szCs w:val="28"/>
-          <w:u w:val="single"/>
-        </w:rPr>
-        <w:t>Codequalität und Testung</w:t>
+        <w:t>.</w:t>
       </w:r>
     </w:p>
     <w:p>
@@ -1093,12 +2819,9 @@
         <w:spacing w:before="100" w:beforeAutospacing="1" w:after="100" w:afterAutospacing="1"/>
         <w:jc w:val="both"/>
         <w:rPr>
-          <w:rFonts w:eastAsia="Times New Roman" w:cs="Arial"/>
-          <w:kern w:val="0"/>
-          <w:sz w:val="24"/>
-          <w:szCs w:val="24"/>
-          <w:lang w:eastAsia="de-DE"/>
-          <w14:ligatures w14:val="none"/>
+          <w:rStyle w:val="normaltextrun"/>
+          <w:rFonts w:eastAsiaTheme="majorEastAsia" w:cs="Arial"/>
+          <w:lang w:eastAsia="de-DE"/>
         </w:rPr>
       </w:pPr>
       <w:r>
@@ -1112,7 +2835,7 @@
           <w:lang w:eastAsia="de-DE"/>
           <w14:ligatures w14:val="none"/>
         </w:rPr>
-        <w:t>Kommentierung:</w:t>
+        <w:t>Lesbarkeit:</w:t>
       </w:r>
       <w:r>
         <w:rPr>
@@ -1131,18 +2854,7 @@
           <w:rFonts w:eastAsiaTheme="majorEastAsia" w:cs="Arial"/>
           <w:lang w:eastAsia="de-DE"/>
         </w:rPr>
-        <w:t>Der gesamte Code wurde mit klaren Kommentaren versehen, um die Verständlichkeit zu erhöhen</w:t>
-      </w:r>
-      <w:r>
-        <w:rPr>
-          <w:rFonts w:eastAsia="Times New Roman" w:cs="Arial"/>
-          <w:kern w:val="0"/>
-          <w:sz w:val="24"/>
-          <w:szCs w:val="24"/>
-          <w:lang w:eastAsia="de-DE"/>
-          <w14:ligatures w14:val="none"/>
-        </w:rPr>
-        <w:t>.</w:t>
+        <w:t>Einheitliche Namenskonventionen und einheitliches Codelayout wurden eingehalten.</w:t>
       </w:r>
     </w:p>
     <w:p>
@@ -1154,9 +2866,12 @@
         <w:spacing w:before="100" w:beforeAutospacing="1" w:after="100" w:afterAutospacing="1"/>
         <w:jc w:val="both"/>
         <w:rPr>
-          <w:rStyle w:val="normaltextrun"/>
-          <w:rFonts w:eastAsiaTheme="majorEastAsia" w:cs="Arial"/>
-          <w:lang w:eastAsia="de-DE"/>
+          <w:rFonts w:eastAsia="Times New Roman" w:cs="Arial"/>
+          <w:kern w:val="0"/>
+          <w:sz w:val="24"/>
+          <w:szCs w:val="24"/>
+          <w:lang w:eastAsia="de-DE"/>
+          <w14:ligatures w14:val="none"/>
         </w:rPr>
       </w:pPr>
       <w:r>
@@ -1170,7 +2885,7 @@
           <w:lang w:eastAsia="de-DE"/>
           <w14:ligatures w14:val="none"/>
         </w:rPr>
-        <w:t>Lesbarkeit:</w:t>
+        <w:t>Testen:</w:t>
       </w:r>
       <w:r>
         <w:rPr>
@@ -1183,20 +2898,133 @@
         </w:rPr>
         <w:t xml:space="preserve"> </w:t>
       </w:r>
-      <w:r>
-        <w:rPr>
-          <w:rStyle w:val="normaltextrun"/>
-          <w:rFonts w:eastAsiaTheme="majorEastAsia" w:cs="Arial"/>
-          <w:lang w:eastAsia="de-DE"/>
-        </w:rPr>
-        <w:t>Einheitliche Namenskonventionen und einheitliches Codelayout wurden eingehalten.</w:t>
+    </w:p>
+    <w:p>
+      <w:pPr>
+        <w:numPr>
+          <w:ilvl w:val="1"/>
+          <w:numId w:val="19"/>
+        </w:numPr>
+        <w:spacing w:before="100" w:beforeAutospacing="1" w:after="100" w:afterAutospacing="1"/>
+        <w:jc w:val="both"/>
+        <w:rPr>
+          <w:rStyle w:val="normaltextrun"/>
+          <w:rFonts w:eastAsiaTheme="majorEastAsia" w:cs="Arial"/>
+          <w:lang w:eastAsia="de-DE"/>
+        </w:rPr>
+      </w:pPr>
+      <w:r>
+        <w:rPr>
+          <w:rStyle w:val="normaltextrun"/>
+          <w:rFonts w:eastAsiaTheme="majorEastAsia" w:cs="Arial"/>
+          <w:lang w:eastAsia="de-DE"/>
+        </w:rPr>
+        <w:t>Jedes Modul wurde einzeln getestet.</w:t>
+      </w:r>
+    </w:p>
+    <w:p>
+      <w:pPr>
+        <w:numPr>
+          <w:ilvl w:val="1"/>
+          <w:numId w:val="19"/>
+        </w:numPr>
+        <w:spacing w:before="100" w:beforeAutospacing="1" w:after="100" w:afterAutospacing="1"/>
+        <w:jc w:val="both"/>
+        <w:rPr>
+          <w:rStyle w:val="normaltextrun"/>
+          <w:rFonts w:eastAsiaTheme="majorEastAsia" w:cs="Arial"/>
+          <w:lang w:eastAsia="de-DE"/>
+        </w:rPr>
+      </w:pPr>
+      <w:r>
+        <w:rPr>
+          <w:rStyle w:val="normaltextrun"/>
+          <w:rFonts w:eastAsiaTheme="majorEastAsia" w:cs="Arial"/>
+          <w:lang w:eastAsia="de-DE"/>
+        </w:rPr>
+        <w:t>Die Interaktion zwischen PC- und Mikrocontroller-Anwendung wurde durch verschiedene Szenarien überprüft (z. B. fehlerhafte Eingaben, Verbindungsverlust, gültige Berechnungen).</w:t>
+      </w:r>
+    </w:p>
+    <w:p>
+      <w:pPr>
+        <w:numPr>
+          <w:ilvl w:val="1"/>
+          <w:numId w:val="19"/>
+        </w:numPr>
+        <w:spacing w:before="100" w:beforeAutospacing="1" w:after="100" w:afterAutospacing="1"/>
+        <w:jc w:val="both"/>
+        <w:rPr>
+          <w:rStyle w:val="normaltextrun"/>
+          <w:rFonts w:eastAsiaTheme="majorEastAsia" w:cs="Arial"/>
+          <w:lang w:eastAsia="de-DE"/>
+        </w:rPr>
+      </w:pPr>
+      <w:r>
+        <w:rPr>
+          <w:rStyle w:val="normaltextrun"/>
+          <w:rFonts w:eastAsiaTheme="majorEastAsia" w:cs="Arial"/>
+          <w:lang w:eastAsia="de-DE"/>
+        </w:rPr>
+        <w:t>Das System wurde erfolgreich auf die Behandlung von Sonderfällen geprüft.</w:t>
+      </w:r>
+    </w:p>
+    <w:p>
+      <w:pPr>
+        <w:jc w:val="both"/>
+        <w:rPr>
+          <w:rFonts w:eastAsia="Times New Roman" w:cs="Arial"/>
+          <w:kern w:val="0"/>
+          <w:sz w:val="24"/>
+          <w:szCs w:val="24"/>
+          <w:lang w:eastAsia="de-DE"/>
+          <w14:ligatures w14:val="none"/>
+        </w:rPr>
+      </w:pPr>
+      <w:r>
+        <w:rPr>
+          <w:rFonts w:eastAsia="Times New Roman" w:cs="Arial"/>
+          <w:kern w:val="0"/>
+          <w:sz w:val="24"/>
+          <w:szCs w:val="24"/>
+          <w:lang w:eastAsia="de-DE"/>
+          <w14:ligatures w14:val="none"/>
+        </w:rPr>
+        <w:pict w14:anchorId="04ACD3F3">
+          <v:rect id="_x0000_i1029" style="width:0;height:1.5pt" o:hralign="center" o:hrstd="t" o:hr="t" fillcolor="#a0a0a0" stroked="f"/>
+        </w:pict>
+      </w:r>
+    </w:p>
+    <w:p>
+      <w:pPr>
+        <w:pStyle w:val="paragraph"/>
+        <w:spacing w:before="0" w:beforeAutospacing="0" w:after="0" w:afterAutospacing="0"/>
+        <w:textAlignment w:val="baseline"/>
+        <w:rPr>
+          <w:rStyle w:val="normaltextrun"/>
+          <w:rFonts w:ascii="Arial" w:eastAsiaTheme="majorEastAsia" w:hAnsi="Arial" w:cs="Arial"/>
+          <w:i/>
+          <w:sz w:val="28"/>
+          <w:szCs w:val="28"/>
+          <w:u w:val="single"/>
+        </w:rPr>
+      </w:pPr>
+      <w:r>
+        <w:rPr>
+          <w:rStyle w:val="normaltextrun"/>
+          <w:rFonts w:ascii="Arial" w:eastAsiaTheme="majorEastAsia" w:hAnsi="Arial" w:cs="Arial"/>
+          <w:i/>
+          <w:sz w:val="28"/>
+          <w:szCs w:val="28"/>
+          <w:u w:val="single"/>
+        </w:rPr>
+        <w:t>Herausforderungen und Lösungen</w:t>
       </w:r>
     </w:p>
     <w:p>
       <w:pPr>
         <w:numPr>
           <w:ilvl w:val="0"/>
-          <w:numId w:val="18"/>
+          <w:numId w:val="27"/>
         </w:numPr>
         <w:spacing w:before="100" w:beforeAutospacing="1" w:after="100" w:afterAutospacing="1"/>
         <w:jc w:val="both"/>
@@ -1220,18 +3048,7 @@
           <w:lang w:eastAsia="de-DE"/>
           <w14:ligatures w14:val="none"/>
         </w:rPr>
-        <w:t>Testen:</w:t>
-      </w:r>
-      <w:r>
-        <w:rPr>
-          <w:rFonts w:eastAsia="Times New Roman" w:cs="Arial"/>
-          <w:kern w:val="0"/>
-          <w:sz w:val="24"/>
-          <w:szCs w:val="24"/>
-          <w:lang w:eastAsia="de-DE"/>
-          <w14:ligatures w14:val="none"/>
-        </w:rPr>
-        <w:t xml:space="preserve"> </w:t>
+        <w:t>Verbindungsverlust erkennen:</w:t>
       </w:r>
     </w:p>
     <w:p>
@@ -1254,7 +3071,7 @@
           <w:rFonts w:eastAsiaTheme="majorEastAsia" w:cs="Arial"/>
           <w:lang w:eastAsia="de-DE"/>
         </w:rPr>
-        <w:t>Jedes Modul wurde einzeln getestet.</w:t>
+        <w:t>Herausforderung: Verbindungsverluste korrekt zu erkennen und zu melden.</w:t>
       </w:r>
     </w:p>
     <w:p>
@@ -1277,7 +3094,38 @@
           <w:rFonts w:eastAsiaTheme="majorEastAsia" w:cs="Arial"/>
           <w:lang w:eastAsia="de-DE"/>
         </w:rPr>
-        <w:t>Die Interaktion zwischen PC- und Mikrocontroller-Anwendung wurde durch verschiedene Szenarien überprüft (z. B. fehlerhafte Eingaben, Verbindungsverlust, gültige Berechnungen).</w:t>
+        <w:t>Lösung: Ein Hintergrundthread überprüft den Verbindungsstatus. Ein Meldungsdialog erscheint nur einmal pro Verbindungsverlust.</w:t>
+      </w:r>
+    </w:p>
+    <w:p>
+      <w:pPr>
+        <w:numPr>
+          <w:ilvl w:val="0"/>
+          <w:numId w:val="28"/>
+        </w:numPr>
+        <w:spacing w:before="100" w:beforeAutospacing="1" w:after="100" w:afterAutospacing="1"/>
+        <w:jc w:val="both"/>
+        <w:rPr>
+          <w:rFonts w:eastAsia="Times New Roman" w:cs="Arial"/>
+          <w:kern w:val="0"/>
+          <w:sz w:val="24"/>
+          <w:szCs w:val="24"/>
+          <w:lang w:eastAsia="de-DE"/>
+          <w14:ligatures w14:val="none"/>
+        </w:rPr>
+      </w:pPr>
+      <w:r>
+        <w:rPr>
+          <w:rFonts w:eastAsia="Times New Roman" w:cs="Arial"/>
+          <w:b/>
+          <w:bCs/>
+          <w:kern w:val="0"/>
+          <w:sz w:val="24"/>
+          <w:szCs w:val="24"/>
+          <w:lang w:eastAsia="de-DE"/>
+          <w14:ligatures w14:val="none"/>
+        </w:rPr>
+        <w:t>Flexibilität bei Endzeichen:</w:t>
       </w:r>
     </w:p>
     <w:p>
@@ -1300,66 +3148,69 @@
           <w:rFonts w:eastAsiaTheme="majorEastAsia" w:cs="Arial"/>
           <w:lang w:eastAsia="de-DE"/>
         </w:rPr>
-        <w:t>Das System wurde erfolgreich auf die Behandlung von Sonderfällen geprüft.</w:t>
-      </w:r>
-    </w:p>
-    <w:p>
-      <w:pPr>
+        <w:t>Herausforderung: Unterschiedliche Endzeichen (\n, \r, \r\n) zu unterstützen.</w:t>
+      </w:r>
+    </w:p>
+    <w:p>
+      <w:pPr>
+        <w:numPr>
+          <w:ilvl w:val="1"/>
+          <w:numId w:val="19"/>
+        </w:numPr>
+        <w:spacing w:before="100" w:beforeAutospacing="1" w:after="100" w:afterAutospacing="1"/>
         <w:jc w:val="both"/>
         <w:rPr>
-          <w:rFonts w:eastAsia="Times New Roman" w:cs="Arial"/>
-          <w:kern w:val="0"/>
-          <w:sz w:val="24"/>
-          <w:szCs w:val="24"/>
-          <w:lang w:eastAsia="de-DE"/>
-          <w14:ligatures w14:val="none"/>
-        </w:rPr>
-      </w:pPr>
-      <w:r>
-        <w:rPr>
-          <w:rFonts w:eastAsia="Times New Roman" w:cs="Arial"/>
-          <w:kern w:val="0"/>
-          <w:sz w:val="24"/>
-          <w:szCs w:val="24"/>
-          <w:lang w:eastAsia="de-DE"/>
-          <w14:ligatures w14:val="none"/>
-        </w:rPr>
-        <w:pict w14:anchorId="04ACD3F3">
-          <v:rect id="_x0000_i1029" style="width:0;height:1.5pt" o:hralign="center" o:hrstd="t" o:hr="t" fillcolor="#a0a0a0" stroked="f"/>
-        </w:pict>
-      </w:r>
-    </w:p>
-    <w:p>
-      <w:pPr>
-        <w:pStyle w:val="paragraph"/>
-        <w:spacing w:before="0" w:beforeAutospacing="0" w:after="0" w:afterAutospacing="0"/>
-        <w:textAlignment w:val="baseline"/>
-        <w:rPr>
-          <w:rStyle w:val="normaltextrun"/>
-          <w:rFonts w:ascii="Arial" w:eastAsiaTheme="majorEastAsia" w:hAnsi="Arial" w:cs="Arial"/>
-          <w:i/>
-          <w:sz w:val="28"/>
-          <w:szCs w:val="28"/>
-          <w:u w:val="single"/>
-        </w:rPr>
-      </w:pPr>
-      <w:r>
-        <w:rPr>
-          <w:rStyle w:val="normaltextrun"/>
-          <w:rFonts w:ascii="Arial" w:eastAsiaTheme="majorEastAsia" w:hAnsi="Arial" w:cs="Arial"/>
-          <w:i/>
-          <w:sz w:val="28"/>
-          <w:szCs w:val="28"/>
-          <w:u w:val="single"/>
-        </w:rPr>
-        <w:t>Herausforderungen und Lösungen</w:t>
+          <w:rStyle w:val="normaltextrun"/>
+          <w:rFonts w:eastAsiaTheme="majorEastAsia" w:cs="Arial"/>
+          <w:lang w:eastAsia="de-DE"/>
+        </w:rPr>
+      </w:pPr>
+      <w:r>
+        <w:rPr>
+          <w:rStyle w:val="normaltextrun"/>
+          <w:rFonts w:eastAsiaTheme="majorEastAsia" w:cs="Arial"/>
+          <w:lang w:eastAsia="de-DE"/>
+        </w:rPr>
+        <w:t xml:space="preserve">Lösung: Eine Konfigurationsoption wurde implementiert, mit der </w:t>
+      </w:r>
+      <w:r>
+        <w:rPr>
+          <w:rStyle w:val="normaltextrun"/>
+          <w:rFonts w:eastAsiaTheme="majorEastAsia" w:cs="Arial"/>
+          <w:lang w:eastAsia="de-DE"/>
+        </w:rPr>
+        <w:t xml:space="preserve">im Code für die PC-Anwendung und Mikrokontroller-Anwendung </w:t>
+      </w:r>
+      <w:r>
+        <w:rPr>
+          <w:rStyle w:val="normaltextrun"/>
+          <w:rFonts w:eastAsiaTheme="majorEastAsia" w:cs="Arial"/>
+          <w:lang w:eastAsia="de-DE"/>
+        </w:rPr>
+        <w:t xml:space="preserve">das Endzeichen </w:t>
+      </w:r>
+      <w:r>
+        <w:rPr>
+          <w:rStyle w:val="normaltextrun"/>
+          <w:rFonts w:eastAsiaTheme="majorEastAsia" w:cs="Arial"/>
+          <w:lang w:eastAsia="de-DE"/>
+        </w:rPr>
+        <w:t>fest ist</w:t>
+      </w:r>
+      <w:r>
+        <w:rPr>
+          <w:rStyle w:val="normaltextrun"/>
+          <w:rFonts w:eastAsiaTheme="majorEastAsia" w:cs="Arial"/>
+          <w:lang w:eastAsia="de-DE"/>
+        </w:rPr>
+        <w:t>.</w:t>
       </w:r>
     </w:p>
     <w:p>
       <w:pPr>
         <w:numPr>
           <w:ilvl w:val="0"/>
-          <w:numId w:val="27"/>
+          <w:numId w:val="29"/>
         </w:numPr>
         <w:spacing w:before="100" w:beforeAutospacing="1" w:after="100" w:afterAutospacing="1"/>
         <w:jc w:val="both"/>
@@ -1383,7 +3234,7 @@
           <w:lang w:eastAsia="de-DE"/>
           <w14:ligatures w14:val="none"/>
         </w:rPr>
-        <w:t>Verbindungsverlust erkennen:</w:t>
+        <w:t>Eingabeverarbeitung:</w:t>
       </w:r>
     </w:p>
     <w:p>
@@ -1406,160 +3257,6 @@
           <w:rFonts w:eastAsiaTheme="majorEastAsia" w:cs="Arial"/>
           <w:lang w:eastAsia="de-DE"/>
         </w:rPr>
-        <w:t>Herausforderung: Verbindungsverluste korrekt zu erkennen und zu melden.</w:t>
-      </w:r>
-    </w:p>
-    <w:p>
-      <w:pPr>
-        <w:numPr>
-          <w:ilvl w:val="1"/>
-          <w:numId w:val="19"/>
-        </w:numPr>
-        <w:spacing w:before="100" w:beforeAutospacing="1" w:after="100" w:afterAutospacing="1"/>
-        <w:jc w:val="both"/>
-        <w:rPr>
-          <w:rStyle w:val="normaltextrun"/>
-          <w:rFonts w:eastAsiaTheme="majorEastAsia" w:cs="Arial"/>
-          <w:lang w:eastAsia="de-DE"/>
-        </w:rPr>
-      </w:pPr>
-      <w:r>
-        <w:rPr>
-          <w:rStyle w:val="normaltextrun"/>
-          <w:rFonts w:eastAsiaTheme="majorEastAsia" w:cs="Arial"/>
-          <w:lang w:eastAsia="de-DE"/>
-        </w:rPr>
-        <w:t>Lösung: Ein Hintergrundthread überprüft den Verbindungsstatus. Ein Meldungsdialog erscheint nur einmal pro Verbindungsverlust.</w:t>
-      </w:r>
-    </w:p>
-    <w:p>
-      <w:pPr>
-        <w:numPr>
-          <w:ilvl w:val="0"/>
-          <w:numId w:val="28"/>
-        </w:numPr>
-        <w:spacing w:before="100" w:beforeAutospacing="1" w:after="100" w:afterAutospacing="1"/>
-        <w:jc w:val="both"/>
-        <w:rPr>
-          <w:rFonts w:eastAsia="Times New Roman" w:cs="Arial"/>
-          <w:kern w:val="0"/>
-          <w:sz w:val="24"/>
-          <w:szCs w:val="24"/>
-          <w:lang w:eastAsia="de-DE"/>
-          <w14:ligatures w14:val="none"/>
-        </w:rPr>
-      </w:pPr>
-      <w:r>
-        <w:rPr>
-          <w:rFonts w:eastAsia="Times New Roman" w:cs="Arial"/>
-          <w:b/>
-          <w:bCs/>
-          <w:kern w:val="0"/>
-          <w:sz w:val="24"/>
-          <w:szCs w:val="24"/>
-          <w:lang w:eastAsia="de-DE"/>
-          <w14:ligatures w14:val="none"/>
-        </w:rPr>
-        <w:t>Flexibilität bei Endzeichen:</w:t>
-      </w:r>
-    </w:p>
-    <w:p>
-      <w:pPr>
-        <w:numPr>
-          <w:ilvl w:val="1"/>
-          <w:numId w:val="19"/>
-        </w:numPr>
-        <w:spacing w:before="100" w:beforeAutospacing="1" w:after="100" w:afterAutospacing="1"/>
-        <w:jc w:val="both"/>
-        <w:rPr>
-          <w:rStyle w:val="normaltextrun"/>
-          <w:rFonts w:eastAsiaTheme="majorEastAsia" w:cs="Arial"/>
-          <w:lang w:eastAsia="de-DE"/>
-        </w:rPr>
-      </w:pPr>
-      <w:r>
-        <w:rPr>
-          <w:rStyle w:val="normaltextrun"/>
-          <w:rFonts w:eastAsiaTheme="majorEastAsia" w:cs="Arial"/>
-          <w:lang w:eastAsia="de-DE"/>
-        </w:rPr>
-        <w:t>Herausforderung: Unterschiedliche Endzeichen (\n, \r, \r\n) zu unterstützen.</w:t>
-      </w:r>
-    </w:p>
-    <w:p>
-      <w:pPr>
-        <w:numPr>
-          <w:ilvl w:val="1"/>
-          <w:numId w:val="19"/>
-        </w:numPr>
-        <w:spacing w:before="100" w:beforeAutospacing="1" w:after="100" w:afterAutospacing="1"/>
-        <w:jc w:val="both"/>
-        <w:rPr>
-          <w:rStyle w:val="normaltextrun"/>
-          <w:rFonts w:eastAsiaTheme="majorEastAsia" w:cs="Arial"/>
-          <w:lang w:eastAsia="de-DE"/>
-        </w:rPr>
-      </w:pPr>
-      <w:r>
-        <w:rPr>
-          <w:rStyle w:val="normaltextrun"/>
-          <w:rFonts w:eastAsiaTheme="majorEastAsia" w:cs="Arial"/>
-          <w:lang w:eastAsia="de-DE"/>
-        </w:rPr>
-        <w:t>Lösung: Eine Konfigurationsoption wurde implementiert, mit der Benutzer das Endzeichen auswählen können.</w:t>
-      </w:r>
-    </w:p>
-    <w:p>
-      <w:pPr>
-        <w:numPr>
-          <w:ilvl w:val="0"/>
-          <w:numId w:val="29"/>
-        </w:numPr>
-        <w:spacing w:before="100" w:beforeAutospacing="1" w:after="100" w:afterAutospacing="1"/>
-        <w:jc w:val="both"/>
-        <w:rPr>
-          <w:rFonts w:eastAsia="Times New Roman" w:cs="Arial"/>
-          <w:kern w:val="0"/>
-          <w:sz w:val="24"/>
-          <w:szCs w:val="24"/>
-          <w:lang w:eastAsia="de-DE"/>
-          <w14:ligatures w14:val="none"/>
-        </w:rPr>
-      </w:pPr>
-      <w:r>
-        <w:rPr>
-          <w:rFonts w:eastAsia="Times New Roman" w:cs="Arial"/>
-          <w:b/>
-          <w:bCs/>
-          <w:kern w:val="0"/>
-          <w:sz w:val="24"/>
-          <w:szCs w:val="24"/>
-          <w:lang w:eastAsia="de-DE"/>
-          <w14:ligatures w14:val="none"/>
-        </w:rPr>
-        <w:t>Eingabeverarbeitung:</w:t>
-      </w:r>
-    </w:p>
-    <w:p>
-      <w:pPr>
-        <w:numPr>
-          <w:ilvl w:val="1"/>
-          <w:numId w:val="19"/>
-        </w:numPr>
-        <w:spacing w:before="100" w:beforeAutospacing="1" w:after="100" w:afterAutospacing="1"/>
-        <w:jc w:val="both"/>
-        <w:rPr>
-          <w:rStyle w:val="normaltextrun"/>
-          <w:rFonts w:eastAsiaTheme="majorEastAsia" w:cs="Arial"/>
-          <w:lang w:eastAsia="de-DE"/>
-        </w:rPr>
-      </w:pPr>
-      <w:r>
-        <w:rPr>
-          <w:rStyle w:val="normaltextrun"/>
-          <w:rFonts w:eastAsiaTheme="majorEastAsia" w:cs="Arial"/>
-          <w:lang w:eastAsia="de-DE"/>
-        </w:rPr>
         <w:t>Herausforderung: Benutzerfreundlichkeit und Fehlertoleranz bei Eingaben sicherzustellen.</w:t>
       </w:r>
     </w:p>
@@ -1647,6 +3344,8 @@
           <w:bCs/>
         </w:rPr>
       </w:pPr>
+      <w:bookmarkStart w:id="0" w:name="_GoBack"/>
+      <w:bookmarkEnd w:id="0"/>
     </w:p>
     <w:sectPr>
       <w:pgSz w:w="11906" w:h="16838"/>
@@ -6921,23 +8620,6 @@
 </file>
 
 <file path=customXml/item1.xml><?xml version="1.0" encoding="utf-8"?>
-<p:properties xmlns:p="http://schemas.microsoft.com/office/2006/metadata/properties" xmlns:xsi="http://www.w3.org/2001/XMLSchema-instance" xmlns:pc="http://schemas.microsoft.com/office/infopath/2007/PartnerControls">
-  <documentManagement>
-    <_activity xmlns="491be0d3-e661-4027-bc49-a010b9ba2f19" xsi:nil="true"/>
-  </documentManagement>
-</p:properties>
-</file>
-
-<file path=customXml/item2.xml><?xml version="1.0" encoding="utf-8"?>
-<?mso-contentType ?>
-<FormTemplates xmlns="http://schemas.microsoft.com/sharepoint/v3/contenttype/forms">
-  <Display>DocumentLibraryForm</Display>
-  <Edit>DocumentLibraryForm</Edit>
-  <New>DocumentLibraryForm</New>
-</FormTemplates>
-</file>
-
-<file path=customXml/item3.xml><?xml version="1.0" encoding="utf-8"?>
 <ct:contentTypeSchema xmlns:ct="http://schemas.microsoft.com/office/2006/metadata/contentType" xmlns:ma="http://schemas.microsoft.com/office/2006/metadata/properties/metaAttributes" ct:_="" ma:_="" ma:contentTypeName="Document" ma:contentTypeID="0x010100743EAB186C433B47921188B9E55CEB6A" ma:contentTypeVersion="8" ma:contentTypeDescription="Create a new document." ma:contentTypeScope="" ma:versionID="5789166113389570c2befd7590317a5e">
   <xsd:schema xmlns:xsd="http://www.w3.org/2001/XMLSchema" xmlns:xs="http://www.w3.org/2001/XMLSchema" xmlns:p="http://schemas.microsoft.com/office/2006/metadata/properties" xmlns:ns3="491be0d3-e661-4027-bc49-a010b9ba2f19" xmlns:ns4="b05023d9-a21a-484b-bb01-00208589113d" targetNamespace="http://schemas.microsoft.com/office/2006/metadata/properties" ma:root="true" ma:fieldsID="ab41835228d94e62b21f58bb975813a9" ns3:_="" ns4:_="">
     <xsd:import namespace="491be0d3-e661-4027-bc49-a010b9ba2f19"/>
@@ -7126,29 +8808,28 @@
 </ct:contentTypeSchema>
 </file>
 
+<file path=customXml/item2.xml><?xml version="1.0" encoding="utf-8"?>
+<?mso-contentType ?>
+<FormTemplates xmlns="http://schemas.microsoft.com/sharepoint/v3/contenttype/forms">
+  <Display>DocumentLibraryForm</Display>
+  <Edit>DocumentLibraryForm</Edit>
+  <New>DocumentLibraryForm</New>
+</FormTemplates>
+</file>
+
+<file path=customXml/item3.xml><?xml version="1.0" encoding="utf-8"?>
+<p:properties xmlns:p="http://schemas.microsoft.com/office/2006/metadata/properties" xmlns:xsi="http://www.w3.org/2001/XMLSchema-instance" xmlns:pc="http://schemas.microsoft.com/office/infopath/2007/PartnerControls">
+  <documentManagement>
+    <_activity xmlns="491be0d3-e661-4027-bc49-a010b9ba2f19" xsi:nil="true"/>
+  </documentManagement>
+</p:properties>
+</file>
+
 <file path=customXml/item4.xml><?xml version="1.0" encoding="utf-8"?>
 <b:Sources xmlns:b="http://schemas.openxmlformats.org/officeDocument/2006/bibliography" xmlns="http://schemas.openxmlformats.org/officeDocument/2006/bibliography" SelectedStyle="\APASixthEditionOfficeOnline.xsl" StyleName="APA" Version="6"/>
 </file>
 
 <file path=customXml/itemProps1.xml><?xml version="1.0" encoding="utf-8"?>
-<ds:datastoreItem xmlns:ds="http://schemas.openxmlformats.org/officeDocument/2006/customXml" ds:itemID="{34976057-4F05-43DB-8DBF-284DEAD100DE}">
-  <ds:schemaRefs>
-    <ds:schemaRef ds:uri="http://schemas.microsoft.com/office/2006/metadata/properties"/>
-    <ds:schemaRef ds:uri="http://schemas.microsoft.com/office/infopath/2007/PartnerControls"/>
-    <ds:schemaRef ds:uri="491be0d3-e661-4027-bc49-a010b9ba2f19"/>
-  </ds:schemaRefs>
-</ds:datastoreItem>
-</file>
-
-<file path=customXml/itemProps2.xml><?xml version="1.0" encoding="utf-8"?>
-<ds:datastoreItem xmlns:ds="http://schemas.openxmlformats.org/officeDocument/2006/customXml" ds:itemID="{2BEE90BC-CF1F-4715-9EB4-87C522C49026}">
-  <ds:schemaRefs>
-    <ds:schemaRef ds:uri="http://schemas.microsoft.com/sharepoint/v3/contenttype/forms"/>
-  </ds:schemaRefs>
-</ds:datastoreItem>
-</file>
-
-<file path=customXml/itemProps3.xml><?xml version="1.0" encoding="utf-8"?>
 <ds:datastoreItem xmlns:ds="http://schemas.openxmlformats.org/officeDocument/2006/customXml" ds:itemID="{B0B23173-E8EB-4368-92CA-143C9517DB54}">
   <ds:schemaRefs>
     <ds:schemaRef ds:uri="http://schemas.microsoft.com/office/2006/metadata/contentType"/>
@@ -7167,8 +8848,26 @@
 </ds:datastoreItem>
 </file>
 
+<file path=customXml/itemProps2.xml><?xml version="1.0" encoding="utf-8"?>
+<ds:datastoreItem xmlns:ds="http://schemas.openxmlformats.org/officeDocument/2006/customXml" ds:itemID="{2BEE90BC-CF1F-4715-9EB4-87C522C49026}">
+  <ds:schemaRefs>
+    <ds:schemaRef ds:uri="http://schemas.microsoft.com/sharepoint/v3/contenttype/forms"/>
+  </ds:schemaRefs>
+</ds:datastoreItem>
+</file>
+
+<file path=customXml/itemProps3.xml><?xml version="1.0" encoding="utf-8"?>
+<ds:datastoreItem xmlns:ds="http://schemas.openxmlformats.org/officeDocument/2006/customXml" ds:itemID="{34976057-4F05-43DB-8DBF-284DEAD100DE}">
+  <ds:schemaRefs>
+    <ds:schemaRef ds:uri="http://schemas.microsoft.com/office/2006/metadata/properties"/>
+    <ds:schemaRef ds:uri="http://schemas.microsoft.com/office/infopath/2007/PartnerControls"/>
+    <ds:schemaRef ds:uri="491be0d3-e661-4027-bc49-a010b9ba2f19"/>
+  </ds:schemaRefs>
+</ds:datastoreItem>
+</file>
+
 <file path=customXml/itemProps4.xml><?xml version="1.0" encoding="utf-8"?>
-<ds:datastoreItem xmlns:ds="http://schemas.openxmlformats.org/officeDocument/2006/customXml" ds:itemID="{84C2B4DD-7F98-444B-8E52-E13324B6122F}">
+<ds:datastoreItem xmlns:ds="http://schemas.openxmlformats.org/officeDocument/2006/customXml" ds:itemID="{E119A30B-7242-4DB6-A3BF-F1CBDEF5C2E5}">
   <ds:schemaRefs>
     <ds:schemaRef ds:uri="http://schemas.openxmlformats.org/officeDocument/2006/bibliography"/>
   </ds:schemaRefs>

</xml_diff>